<commit_message>
add text on compression
</commit_message>
<xml_diff>
--- a/reference/神经科学概述.docx
+++ b/reference/神经科学概述.docx
@@ -2363,47 +2363,7 @@
           <w:sz w:val="24"/>
           <w:szCs w:val="24"/>
         </w:rPr>
-        <w:t xml:space="preserve">由于现代计算机技术和神经科学学科的迅速发展，人们已经可以将大脑中的运动与计算机设备相关联，通过机器捕捉大脑中各个通道的活动（Review见Van </w:t>
-      </w:r>
-      <w:proofErr w:type="spellStart"/>
-      <w:r>
-        <w:rPr>
-          <w:rFonts w:ascii="楷体" w:eastAsia="楷体" w:hAnsi="楷体" w:cs="Helvetica"/>
-          <w:color w:val="383838"/>
-          <w:sz w:val="24"/>
-          <w:szCs w:val="24"/>
-        </w:rPr>
-        <w:t>Gerven</w:t>
-      </w:r>
-      <w:proofErr w:type="spellEnd"/>
-      <w:r>
-        <w:rPr>
-          <w:rFonts w:ascii="楷体" w:eastAsia="楷体" w:hAnsi="楷体" w:cs="Helvetica"/>
-          <w:color w:val="383838"/>
-          <w:sz w:val="24"/>
-          <w:szCs w:val="24"/>
-        </w:rPr>
-        <w:t xml:space="preserve"> et al., 2009 和</w:t>
-      </w:r>
-      <w:proofErr w:type="spellStart"/>
-      <w:r>
-        <w:rPr>
-          <w:rFonts w:ascii="楷体" w:eastAsia="楷体" w:hAnsi="楷体" w:cs="Helvetica"/>
-          <w:color w:val="383838"/>
-          <w:sz w:val="24"/>
-          <w:szCs w:val="24"/>
-        </w:rPr>
-        <w:t>Wolpaw</w:t>
-      </w:r>
-      <w:proofErr w:type="spellEnd"/>
-      <w:r>
-        <w:rPr>
-          <w:rFonts w:ascii="楷体" w:eastAsia="楷体" w:hAnsi="楷体" w:cs="Helvetica"/>
-          <w:color w:val="383838"/>
-          <w:sz w:val="24"/>
-          <w:szCs w:val="24"/>
-        </w:rPr>
-        <w:t xml:space="preserve"> et al. 2002）。这种方法与应用统称为脑机接口（brain computer interface，或BCI），以探索大脑活动与特定神经状态的关系。其中特定的神经状态也叫做签名（signatures）。一个BCI需要包括</w:t>
+        <w:t>由于现代计算机技术和神经科学学科的迅速发展，人们已经可以将大脑中的运动与计算机设备相关联，通过机器捕捉大脑中各个通道的活动（Review见Van Gerven et al., 2009 和Wolpaw et al. 2002）。这种方法与应用统称为脑机接口（brain computer interface，或BCI），以探索大脑活动与特定神经状态的关系。其中特定的神经状态也叫做签名（signatures）。一个BCI需要包括</w:t>
       </w:r>
       <w:r>
         <w:rPr>
@@ -2656,9 +2616,17 @@
           <w:sz w:val="24"/>
           <w:szCs w:val="24"/>
         </w:rPr>
-        <w:t>现在有很多测量脑信号的技术，如</w:t>
-      </w:r>
-      <w:proofErr w:type="spellStart"/>
+        <w:t>现在有很多测量脑信号的技术，如fMRI （</w:t>
+      </w:r>
+      <w:r>
+        <w:rPr>
+          <w:rFonts w:ascii="楷体" w:eastAsia="楷体" w:hAnsi="楷体" w:cs="Helvetica"/>
+          <w:color w:val="383838"/>
+          <w:sz w:val="24"/>
+          <w:szCs w:val="24"/>
+        </w:rPr>
+        <w:t>functional magnetic resonance imaging</w:t>
+      </w:r>
       <w:r>
         <w:rPr>
           <w:rFonts w:ascii="楷体" w:eastAsia="楷体" w:hAnsi="楷体" w:cs="Helvetica" w:hint="eastAsia"/>
@@ -2666,9 +2634,17 @@
           <w:sz w:val="24"/>
           <w:szCs w:val="24"/>
         </w:rPr>
-        <w:t>fMRI</w:t>
-      </w:r>
-      <w:proofErr w:type="spellEnd"/>
+        <w:t>，功能性磁共振成像），NIRS（</w:t>
+      </w:r>
+      <w:r>
+        <w:rPr>
+          <w:rFonts w:ascii="楷体" w:eastAsia="楷体" w:hAnsi="楷体" w:cs="Helvetica"/>
+          <w:color w:val="383838"/>
+          <w:sz w:val="24"/>
+          <w:szCs w:val="24"/>
+        </w:rPr>
+        <w:t>near-infrared spectroscopy</w:t>
+      </w:r>
       <w:r>
         <w:rPr>
           <w:rFonts w:ascii="楷体" w:eastAsia="楷体" w:hAnsi="楷体" w:cs="Helvetica" w:hint="eastAsia"/>
@@ -2676,7 +2652,7 @@
           <w:sz w:val="24"/>
           <w:szCs w:val="24"/>
         </w:rPr>
-        <w:t xml:space="preserve"> （</w:t>
+        <w:t>，</w:t>
       </w:r>
       <w:r>
         <w:rPr>
@@ -2685,7 +2661,7 @@
           <w:sz w:val="24"/>
           <w:szCs w:val="24"/>
         </w:rPr>
-        <w:t>functional magnetic resonance imaging</w:t>
+        <w:t>近红外光谱学</w:t>
       </w:r>
       <w:r>
         <w:rPr>
@@ -2694,7 +2670,7 @@
           <w:sz w:val="24"/>
           <w:szCs w:val="24"/>
         </w:rPr>
-        <w:t>，功能性磁共振成像），NIRS（</w:t>
+        <w:t>），EEG（</w:t>
       </w:r>
       <w:r>
         <w:rPr>
@@ -2703,7 +2679,7 @@
           <w:sz w:val="24"/>
           <w:szCs w:val="24"/>
         </w:rPr>
-        <w:t>near-infrared spectroscopy</w:t>
+        <w:t>Electroencephalograph</w:t>
       </w:r>
       <w:r>
         <w:rPr>
@@ -2712,7 +2688,7 @@
           <w:sz w:val="24"/>
           <w:szCs w:val="24"/>
         </w:rPr>
-        <w:t>，</w:t>
+        <w:t>，脑电图），MEG（</w:t>
       </w:r>
       <w:r>
         <w:rPr>
@@ -2721,46 +2697,8 @@
           <w:sz w:val="24"/>
           <w:szCs w:val="24"/>
         </w:rPr>
-        <w:t>近红外光谱学</w:t>
-      </w:r>
-      <w:r>
-        <w:rPr>
-          <w:rFonts w:ascii="楷体" w:eastAsia="楷体" w:hAnsi="楷体" w:cs="Helvetica" w:hint="eastAsia"/>
-          <w:color w:val="383838"/>
-          <w:sz w:val="24"/>
-          <w:szCs w:val="24"/>
-        </w:rPr>
-        <w:t>），EEG（</w:t>
-      </w:r>
-      <w:r>
-        <w:rPr>
-          <w:rFonts w:ascii="楷体" w:eastAsia="楷体" w:hAnsi="楷体" w:cs="Helvetica"/>
-          <w:color w:val="383838"/>
-          <w:sz w:val="24"/>
-          <w:szCs w:val="24"/>
-        </w:rPr>
-        <w:t>Electroencephalograph</w:t>
-      </w:r>
-      <w:r>
-        <w:rPr>
-          <w:rFonts w:ascii="楷体" w:eastAsia="楷体" w:hAnsi="楷体" w:cs="Helvetica" w:hint="eastAsia"/>
-          <w:color w:val="383838"/>
-          <w:sz w:val="24"/>
-          <w:szCs w:val="24"/>
-        </w:rPr>
-        <w:t>，脑电图），MEG（</w:t>
-      </w:r>
-      <w:proofErr w:type="spellStart"/>
-      <w:r>
-        <w:rPr>
-          <w:rFonts w:ascii="楷体" w:eastAsia="楷体" w:hAnsi="楷体" w:cs="Helvetica"/>
-          <w:color w:val="383838"/>
-          <w:sz w:val="24"/>
-          <w:szCs w:val="24"/>
-        </w:rPr>
         <w:t>Magnetoencephalography</w:t>
       </w:r>
-      <w:proofErr w:type="spellEnd"/>
       <w:r>
         <w:rPr>
           <w:rFonts w:ascii="楷体" w:eastAsia="楷体" w:hAnsi="楷体" w:cs="Helvetica" w:hint="eastAsia"/>
@@ -2924,37 +2862,609 @@
         </w:numPr>
         <w:ind w:firstLineChars="0"/>
         <w:rPr>
+          <w:rFonts w:ascii="楷体" w:eastAsia="楷体" w:hAnsi="楷体" w:hint="eastAsia"/>
+          <w:sz w:val="24"/>
+          <w:szCs w:val="24"/>
+        </w:rPr>
+      </w:pPr>
+      <w:r>
+        <w:rPr>
+          <w:rFonts w:ascii="楷体" w:eastAsia="楷体" w:hAnsi="楷体" w:hint="eastAsia"/>
+          <w:sz w:val="24"/>
+          <w:szCs w:val="24"/>
+        </w:rPr>
+        <w:t>神经信号压缩</w:t>
+      </w:r>
+    </w:p>
+    <w:p>
+      <w:pPr>
+        <w:pStyle w:val="a3"/>
+        <w:ind w:left="360" w:firstLineChars="0" w:firstLine="0"/>
+        <w:rPr>
+          <w:rFonts w:ascii="楷体" w:eastAsia="楷体" w:hAnsi="楷体" w:hint="eastAsia"/>
+          <w:sz w:val="24"/>
+          <w:szCs w:val="24"/>
+        </w:rPr>
+      </w:pPr>
+      <w:r>
+        <w:rPr>
+          <w:rFonts w:ascii="楷体" w:eastAsia="楷体" w:hAnsi="楷体" w:hint="eastAsia"/>
+          <w:sz w:val="24"/>
+          <w:szCs w:val="24"/>
+        </w:rPr>
+        <w:t>在植入式脑机接口</w:t>
+      </w:r>
+      <w:r>
+        <w:rPr>
+          <w:rFonts w:ascii="楷体" w:eastAsia="楷体" w:hAnsi="楷体" w:hint="eastAsia"/>
+          <w:sz w:val="24"/>
+          <w:szCs w:val="24"/>
+        </w:rPr>
+        <w:t>（</w:t>
+      </w:r>
+      <w:r>
+        <w:rPr>
           <w:rFonts w:ascii="楷体" w:eastAsia="楷体" w:hAnsi="楷体"/>
           <w:sz w:val="24"/>
           <w:szCs w:val="24"/>
         </w:rPr>
-      </w:pPr>
-      <w:r>
-        <w:rPr>
-          <w:rFonts w:ascii="楷体" w:eastAsia="楷体" w:hAnsi="楷体" w:hint="eastAsia"/>
-          <w:sz w:val="24"/>
-          <w:szCs w:val="24"/>
-        </w:rPr>
-        <w:t>神经信号压缩</w:t>
-      </w:r>
-    </w:p>
-    <w:p>
-      <w:pPr>
-        <w:ind w:left="360"/>
+        <w:t>invasive Brain Machine Interface</w:t>
+      </w:r>
+      <w:r>
+        <w:rPr>
+          <w:rFonts w:ascii="楷体" w:eastAsia="楷体" w:hAnsi="楷体" w:hint="eastAsia"/>
+          <w:sz w:val="24"/>
+          <w:szCs w:val="24"/>
+        </w:rPr>
+        <w:t>）</w:t>
+      </w:r>
+      <w:r>
+        <w:rPr>
+          <w:rFonts w:ascii="楷体" w:eastAsia="楷体" w:hAnsi="楷体" w:hint="eastAsia"/>
+          <w:sz w:val="24"/>
+          <w:szCs w:val="24"/>
+        </w:rPr>
+        <w:t>中，</w:t>
+      </w:r>
+      <w:r>
+        <w:rPr>
+          <w:rFonts w:ascii="楷体" w:eastAsia="楷体" w:hAnsi="楷体" w:hint="eastAsia"/>
+          <w:sz w:val="24"/>
+          <w:szCs w:val="24"/>
+        </w:rPr>
+        <w:t>我们将</w:t>
+      </w:r>
+      <w:r>
+        <w:rPr>
+          <w:rFonts w:ascii="楷体" w:eastAsia="楷体" w:hAnsi="楷体" w:hint="eastAsia"/>
+          <w:sz w:val="24"/>
+          <w:szCs w:val="24"/>
+        </w:rPr>
+        <w:t>多电极阵列</w:t>
+      </w:r>
+      <w:r>
+        <w:rPr>
+          <w:rFonts w:ascii="楷体" w:eastAsia="楷体" w:hAnsi="楷体" w:hint="eastAsia"/>
+          <w:sz w:val="24"/>
+          <w:szCs w:val="24"/>
+        </w:rPr>
+        <w:t>（</w:t>
+      </w:r>
+      <w:r>
         <w:rPr>
           <w:rFonts w:ascii="楷体" w:eastAsia="楷体" w:hAnsi="楷体"/>
           <w:sz w:val="24"/>
           <w:szCs w:val="24"/>
         </w:rPr>
-      </w:pPr>
-      <w:r>
-        <w:rPr>
-          <w:rFonts w:ascii="楷体" w:eastAsia="楷体" w:hAnsi="楷体" w:hint="eastAsia"/>
-          <w:sz w:val="24"/>
-          <w:szCs w:val="24"/>
-        </w:rPr>
-        <w:t>这一章中，我们介绍神经信号的压缩方法，</w:t>
-      </w:r>
+        <w:t>multi-electrode array</w:t>
+      </w:r>
+      <w:r>
+        <w:rPr>
+          <w:rFonts w:ascii="楷体" w:eastAsia="楷体" w:hAnsi="楷体" w:hint="eastAsia"/>
+          <w:sz w:val="24"/>
+          <w:szCs w:val="24"/>
+        </w:rPr>
+        <w:t>）</w:t>
+      </w:r>
+      <w:r>
+        <w:rPr>
+          <w:rFonts w:ascii="楷体" w:eastAsia="楷体" w:hAnsi="楷体" w:hint="eastAsia"/>
+          <w:sz w:val="24"/>
+          <w:szCs w:val="24"/>
+        </w:rPr>
+        <w:t>植入大脑皮层</w:t>
+      </w:r>
+      <w:r>
+        <w:rPr>
+          <w:rFonts w:ascii="楷体" w:eastAsia="楷体" w:hAnsi="楷体" w:hint="eastAsia"/>
+          <w:sz w:val="24"/>
+          <w:szCs w:val="24"/>
+        </w:rPr>
+        <w:t>从而获取高质量的电神经信号。 这种信号</w:t>
+      </w:r>
+      <w:r>
+        <w:rPr>
+          <w:rFonts w:ascii="楷体" w:eastAsia="楷体" w:hAnsi="楷体" w:hint="eastAsia"/>
+          <w:sz w:val="24"/>
+          <w:szCs w:val="24"/>
+        </w:rPr>
+        <w:t>的采样率为30kHz, 给数据存储和</w:t>
+      </w:r>
+      <w:r>
+        <w:rPr>
+          <w:rFonts w:ascii="楷体" w:eastAsia="楷体" w:hAnsi="楷体" w:hint="eastAsia"/>
+          <w:sz w:val="24"/>
+          <w:szCs w:val="24"/>
+        </w:rPr>
+        <w:t>传输带来了重大负荷， 所以我们需要对数据进行压缩</w:t>
+      </w:r>
+      <w:r>
+        <w:rPr>
+          <w:rFonts w:ascii="楷体" w:eastAsia="楷体" w:hAnsi="楷体" w:hint="eastAsia"/>
+          <w:sz w:val="24"/>
+          <w:szCs w:val="24"/>
+        </w:rPr>
+        <w:t>来降低数据量。</w:t>
+      </w:r>
+      <w:r>
+        <w:rPr>
+          <w:rFonts w:ascii="楷体" w:eastAsia="楷体" w:hAnsi="楷体" w:hint="eastAsia"/>
+          <w:sz w:val="24"/>
+          <w:szCs w:val="24"/>
+        </w:rPr>
+        <w:t>在这一节中，我们结合大脑运动皮层神经电信号的特性，提出了一种高保真压缩算法。</w:t>
+      </w:r>
+      <w:r>
+        <w:rPr>
+          <w:rFonts w:ascii="楷体" w:eastAsia="楷体" w:hAnsi="楷体" w:hint="eastAsia"/>
+          <w:sz w:val="24"/>
+          <w:szCs w:val="24"/>
+        </w:rPr>
+        <w:t>实验中，我们</w:t>
+      </w:r>
+      <w:r>
+        <w:rPr>
+          <w:rFonts w:ascii="楷体" w:eastAsia="楷体" w:hAnsi="楷体" w:hint="eastAsia"/>
+          <w:sz w:val="24"/>
+          <w:szCs w:val="24"/>
+        </w:rPr>
+        <w:t>将该算法应用于哺乳动物的大脑运动皮层信号，</w:t>
+      </w:r>
+      <w:r>
+        <w:rPr>
+          <w:rFonts w:ascii="楷体" w:eastAsia="楷体" w:hAnsi="楷体" w:hint="eastAsia"/>
+          <w:sz w:val="24"/>
+          <w:szCs w:val="24"/>
+        </w:rPr>
+        <w:t>相对原信号</w:t>
+      </w:r>
+      <w:r>
+        <w:rPr>
+          <w:rFonts w:ascii="楷体" w:eastAsia="楷体" w:hAnsi="楷体" w:hint="eastAsia"/>
+          <w:sz w:val="24"/>
+          <w:szCs w:val="24"/>
+        </w:rPr>
+        <w:t>得到了18%的压缩率，</w:t>
+      </w:r>
+      <w:r>
+        <w:rPr>
+          <w:rFonts w:ascii="楷体" w:eastAsia="楷体" w:hAnsi="楷体" w:hint="eastAsia"/>
+          <w:sz w:val="24"/>
+          <w:szCs w:val="24"/>
+        </w:rPr>
+        <w:t>而且没有对信号重建产生明显影响</w:t>
+      </w:r>
+      <w:r>
+        <w:rPr>
+          <w:rFonts w:ascii="楷体" w:eastAsia="楷体" w:hAnsi="楷体" w:hint="eastAsia"/>
+          <w:sz w:val="24"/>
+          <w:szCs w:val="24"/>
+        </w:rPr>
+        <w:t>。</w:t>
+      </w:r>
+      <w:r>
+        <w:rPr>
+          <w:rFonts w:ascii="楷体" w:eastAsia="楷体" w:hAnsi="楷体" w:hint="eastAsia"/>
+          <w:sz w:val="24"/>
+          <w:szCs w:val="24"/>
+        </w:rPr>
+        <w:t>该方法的</w:t>
+      </w:r>
+      <w:r>
+        <w:rPr>
+          <w:rFonts w:ascii="楷体" w:eastAsia="楷体" w:hAnsi="楷体" w:hint="eastAsia"/>
+          <w:sz w:val="24"/>
+          <w:szCs w:val="24"/>
+        </w:rPr>
+        <w:t>信噪比（signal to noise</w:t>
+      </w:r>
+      <w:r>
+        <w:rPr>
+          <w:rFonts w:ascii="楷体" w:eastAsia="楷体" w:hAnsi="楷体" w:hint="eastAsia"/>
+          <w:sz w:val="24"/>
+          <w:szCs w:val="24"/>
+        </w:rPr>
+        <w:t xml:space="preserve"> ratio</w:t>
+      </w:r>
+      <w:r>
+        <w:rPr>
+          <w:rFonts w:ascii="楷体" w:eastAsia="楷体" w:hAnsi="楷体" w:hint="eastAsia"/>
+          <w:sz w:val="24"/>
+          <w:szCs w:val="24"/>
+        </w:rPr>
+        <w:t xml:space="preserve">, </w:t>
+      </w:r>
+      <w:r>
+        <w:rPr>
+          <w:rFonts w:ascii="楷体" w:eastAsia="楷体" w:hAnsi="楷体" w:hint="eastAsia"/>
+          <w:sz w:val="24"/>
+          <w:szCs w:val="24"/>
+        </w:rPr>
+        <w:t>SNR</w:t>
+      </w:r>
+      <w:r>
+        <w:rPr>
+          <w:rFonts w:ascii="楷体" w:eastAsia="楷体" w:hAnsi="楷体" w:hint="eastAsia"/>
+          <w:sz w:val="24"/>
+          <w:szCs w:val="24"/>
+        </w:rPr>
+        <w:t>）</w:t>
+      </w:r>
+      <w:r>
+        <w:rPr>
+          <w:rFonts w:ascii="楷体" w:eastAsia="楷体" w:hAnsi="楷体" w:hint="eastAsia"/>
+          <w:sz w:val="24"/>
+          <w:szCs w:val="24"/>
+        </w:rPr>
+        <w:t>达到36dB，</w:t>
+      </w:r>
+      <w:r>
+        <w:rPr>
+          <w:rFonts w:ascii="楷体" w:eastAsia="楷体" w:hAnsi="楷体" w:hint="eastAsia"/>
+          <w:sz w:val="24"/>
+          <w:szCs w:val="24"/>
+        </w:rPr>
+        <w:t>而且spike信号也保存下来92%</w:t>
+      </w:r>
+      <w:r>
+        <w:rPr>
+          <w:rFonts w:ascii="楷体" w:eastAsia="楷体" w:hAnsi="楷体" w:hint="eastAsia"/>
+          <w:sz w:val="24"/>
+          <w:szCs w:val="24"/>
+        </w:rPr>
+        <w:t>，大幅</w:t>
+      </w:r>
+      <w:r>
+        <w:rPr>
+          <w:rFonts w:ascii="楷体" w:eastAsia="楷体" w:hAnsi="楷体" w:hint="eastAsia"/>
+          <w:sz w:val="24"/>
+          <w:szCs w:val="24"/>
+        </w:rPr>
+        <w:t>超过</w:t>
+      </w:r>
+      <w:r>
+        <w:rPr>
+          <w:rFonts w:ascii="楷体" w:eastAsia="楷体" w:hAnsi="楷体" w:hint="eastAsia"/>
+          <w:sz w:val="24"/>
+          <w:szCs w:val="24"/>
+        </w:rPr>
+        <w:t>已有工作</w:t>
+      </w:r>
+      <w:r>
+        <w:rPr>
+          <w:rFonts w:ascii="楷体" w:eastAsia="楷体" w:hAnsi="楷体" w:hint="eastAsia"/>
+          <w:sz w:val="24"/>
+          <w:szCs w:val="24"/>
+        </w:rPr>
+        <w:t>的效果</w:t>
+      </w:r>
+      <w:r>
+        <w:rPr>
+          <w:rFonts w:ascii="楷体" w:eastAsia="楷体" w:hAnsi="楷体" w:hint="eastAsia"/>
+          <w:sz w:val="24"/>
+          <w:szCs w:val="24"/>
+        </w:rPr>
+        <w:t>。</w:t>
+      </w:r>
+    </w:p>
+    <w:p>
+      <w:pPr>
+        <w:pStyle w:val="a3"/>
+        <w:ind w:left="360" w:firstLineChars="0" w:firstLine="0"/>
+        <w:rPr>
+          <w:rFonts w:ascii="楷体" w:eastAsia="楷体" w:hAnsi="楷体" w:hint="eastAsia"/>
+          <w:sz w:val="24"/>
+          <w:szCs w:val="24"/>
+        </w:rPr>
+      </w:pPr>
+    </w:p>
+    <w:p>
+      <w:pPr>
+        <w:pStyle w:val="a3"/>
+        <w:ind w:left="360" w:firstLineChars="0" w:firstLine="0"/>
+        <w:rPr>
+          <w:rFonts w:ascii="楷体" w:eastAsia="楷体" w:hAnsi="楷体" w:hint="eastAsia"/>
+          <w:b/>
+          <w:sz w:val="24"/>
+          <w:szCs w:val="24"/>
+        </w:rPr>
+      </w:pPr>
+      <w:r>
+        <w:rPr>
+          <w:rFonts w:ascii="楷体" w:eastAsia="楷体" w:hAnsi="楷体" w:hint="eastAsia"/>
+          <w:b/>
+          <w:sz w:val="24"/>
+          <w:szCs w:val="24"/>
+        </w:rPr>
+        <w:t>2.1</w:t>
+      </w:r>
+      <w:r>
+        <w:rPr>
+          <w:rFonts w:ascii="楷体" w:eastAsia="楷体" w:hAnsi="楷体" w:hint="eastAsia"/>
+          <w:b/>
+          <w:sz w:val="24"/>
+          <w:szCs w:val="24"/>
+        </w:rPr>
+        <w:t>神经电信号</w:t>
+      </w:r>
+      <w:r>
+        <w:rPr>
+          <w:rFonts w:ascii="楷体" w:eastAsia="楷体" w:hAnsi="楷体" w:hint="eastAsia"/>
+          <w:b/>
+          <w:sz w:val="24"/>
+          <w:szCs w:val="24"/>
+        </w:rPr>
+        <w:t>（electroneurographic signal）</w:t>
+      </w:r>
+    </w:p>
+    <w:p>
+      <w:pPr>
+        <w:pStyle w:val="a3"/>
+        <w:ind w:left="360" w:firstLineChars="0" w:firstLine="0"/>
+        <w:rPr>
+          <w:rFonts w:ascii="楷体" w:eastAsia="楷体" w:hAnsi="楷体" w:hint="eastAsia"/>
+          <w:sz w:val="24"/>
+          <w:szCs w:val="24"/>
+        </w:rPr>
+      </w:pPr>
+      <w:r>
+        <w:rPr>
+          <w:rFonts w:ascii="楷体" w:eastAsia="楷体" w:hAnsi="楷体" w:hint="eastAsia"/>
+          <w:sz w:val="24"/>
+          <w:szCs w:val="24"/>
+        </w:rPr>
+        <w:t>我们</w:t>
+      </w:r>
+      <w:r>
+        <w:rPr>
+          <w:rFonts w:ascii="楷体" w:eastAsia="楷体" w:hAnsi="楷体" w:hint="eastAsia"/>
+          <w:sz w:val="24"/>
+          <w:szCs w:val="24"/>
+        </w:rPr>
+        <w:t>已经</w:t>
+      </w:r>
+      <w:r>
+        <w:rPr>
+          <w:rFonts w:ascii="楷体" w:eastAsia="楷体" w:hAnsi="楷体" w:hint="eastAsia"/>
+          <w:sz w:val="24"/>
+          <w:szCs w:val="24"/>
+        </w:rPr>
+        <w:t>在第一章</w:t>
+      </w:r>
+      <w:r>
+        <w:rPr>
+          <w:rFonts w:ascii="楷体" w:eastAsia="楷体" w:hAnsi="楷体" w:hint="eastAsia"/>
+          <w:sz w:val="24"/>
+          <w:szCs w:val="24"/>
+        </w:rPr>
+        <w:t>中介绍了</w:t>
+      </w:r>
+      <w:r>
+        <w:rPr>
+          <w:rFonts w:ascii="楷体" w:eastAsia="楷体" w:hAnsi="楷体" w:hint="eastAsia"/>
+          <w:sz w:val="24"/>
+          <w:szCs w:val="24"/>
+        </w:rPr>
+        <w:t>BMI</w:t>
+      </w:r>
+      <w:r>
+        <w:rPr>
+          <w:rFonts w:ascii="楷体" w:eastAsia="楷体" w:hAnsi="楷体" w:hint="eastAsia"/>
+          <w:sz w:val="24"/>
+          <w:szCs w:val="24"/>
+        </w:rPr>
+        <w:t>的简单构造及原理，这一节中，我们将介绍神经电信号的采集和特点。</w:t>
+      </w:r>
+      <w:r>
+        <w:rPr>
+          <w:rFonts w:ascii="楷体" w:eastAsia="楷体" w:hAnsi="楷体" w:hint="eastAsia"/>
+          <w:sz w:val="24"/>
+          <w:szCs w:val="24"/>
+        </w:rPr>
+        <w:t>脑机接口可以分为植入式和非植入式，</w:t>
+      </w:r>
+      <w:r>
+        <w:rPr>
+          <w:rFonts w:ascii="楷体" w:eastAsia="楷体" w:hAnsi="楷体" w:hint="eastAsia"/>
+          <w:sz w:val="24"/>
+          <w:szCs w:val="24"/>
+        </w:rPr>
+        <w:t>非植入式方法，如头皮电信号（</w:t>
+      </w:r>
+      <w:r>
+        <w:rPr>
+          <w:rFonts w:ascii="楷体" w:eastAsia="楷体" w:hAnsi="楷体" w:hint="eastAsia"/>
+          <w:sz w:val="24"/>
+          <w:szCs w:val="24"/>
+        </w:rPr>
+        <w:t xml:space="preserve">scalp </w:t>
+      </w:r>
+      <w:r>
+        <w:rPr>
+          <w:rFonts w:ascii="楷体" w:eastAsia="楷体" w:hAnsi="楷体"/>
+          <w:sz w:val="24"/>
+          <w:szCs w:val="24"/>
+        </w:rPr>
+        <w:t>electroencephalogram</w:t>
+      </w:r>
+      <w:r>
+        <w:rPr>
+          <w:rFonts w:ascii="楷体" w:eastAsia="楷体" w:hAnsi="楷体" w:hint="eastAsia"/>
+          <w:sz w:val="24"/>
+          <w:szCs w:val="24"/>
+        </w:rPr>
+        <w:t>,</w:t>
+      </w:r>
+      <w:r>
+        <w:rPr>
+          <w:rFonts w:ascii="楷体" w:eastAsia="楷体" w:hAnsi="楷体" w:hint="eastAsia"/>
+          <w:sz w:val="24"/>
+          <w:szCs w:val="24"/>
+        </w:rPr>
+        <w:t xml:space="preserve"> </w:t>
+      </w:r>
+      <w:r>
+        <w:rPr>
+          <w:rFonts w:ascii="楷体" w:eastAsia="楷体" w:hAnsi="楷体"/>
+          <w:sz w:val="24"/>
+          <w:szCs w:val="24"/>
+        </w:rPr>
+        <w:t>EEG</w:t>
+      </w:r>
+      <w:r>
+        <w:rPr>
+          <w:rFonts w:ascii="楷体" w:eastAsia="楷体" w:hAnsi="楷体"/>
+          <w:sz w:val="24"/>
+          <w:szCs w:val="24"/>
+        </w:rPr>
+        <w:t>）</w:t>
+      </w:r>
+      <w:r>
+        <w:rPr>
+          <w:rFonts w:ascii="楷体" w:eastAsia="楷体" w:hAnsi="楷体" w:hint="eastAsia"/>
+          <w:sz w:val="24"/>
+          <w:szCs w:val="24"/>
+        </w:rPr>
+        <w:t>易于获取，但是信号精度很差</w:t>
+      </w:r>
+      <w:r>
+        <w:rPr>
+          <w:rFonts w:ascii="楷体" w:eastAsia="楷体" w:hAnsi="楷体" w:hint="eastAsia"/>
+          <w:sz w:val="24"/>
+          <w:szCs w:val="24"/>
+        </w:rPr>
+        <w:t>，采样率也相应很低</w:t>
+      </w:r>
+      <w:r>
+        <w:rPr>
+          <w:rFonts w:ascii="楷体" w:eastAsia="楷体" w:hAnsi="楷体" w:hint="eastAsia"/>
+          <w:sz w:val="24"/>
+          <w:szCs w:val="24"/>
+        </w:rPr>
+        <w:t>。</w:t>
+      </w:r>
+      <w:r>
+        <w:rPr>
+          <w:rFonts w:ascii="楷体" w:eastAsia="楷体" w:hAnsi="楷体" w:hint="eastAsia"/>
+          <w:sz w:val="24"/>
+          <w:szCs w:val="24"/>
+        </w:rPr>
+        <w:t>相反，</w:t>
+      </w:r>
+      <w:r>
+        <w:rPr>
+          <w:rFonts w:ascii="楷体" w:eastAsia="楷体" w:hAnsi="楷体" w:hint="eastAsia"/>
+          <w:sz w:val="24"/>
+          <w:szCs w:val="24"/>
+        </w:rPr>
+        <w:t>植入式</w:t>
+      </w:r>
+      <w:r>
+        <w:rPr>
+          <w:rFonts w:ascii="楷体" w:eastAsia="楷体" w:hAnsi="楷体" w:hint="eastAsia"/>
+          <w:sz w:val="24"/>
+          <w:szCs w:val="24"/>
+        </w:rPr>
+        <w:t>脑机接口用外科手术的方法将电极植入大脑皮层进行信号采集，</w:t>
+      </w:r>
+      <w:r>
+        <w:rPr>
+          <w:rFonts w:ascii="楷体" w:eastAsia="楷体" w:hAnsi="楷体" w:hint="eastAsia"/>
+          <w:sz w:val="24"/>
+          <w:szCs w:val="24"/>
+        </w:rPr>
+        <w:t>可以采集到很高精度的细胞外神经元信号。在单个神经元中这种高精度信号包含神经锋电位（</w:t>
+      </w:r>
+      <w:r>
+        <w:rPr>
+          <w:rFonts w:ascii="楷体" w:eastAsia="楷体" w:hAnsi="楷体" w:hint="eastAsia"/>
+          <w:sz w:val="24"/>
+          <w:szCs w:val="24"/>
+        </w:rPr>
+        <w:t>spike</w:t>
+      </w:r>
+      <w:r>
+        <w:rPr>
+          <w:rFonts w:ascii="楷体" w:eastAsia="楷体" w:hAnsi="楷体" w:hint="eastAsia"/>
+          <w:sz w:val="24"/>
+          <w:szCs w:val="24"/>
+        </w:rPr>
+        <w:t>）</w:t>
+      </w:r>
+      <w:r>
+        <w:rPr>
+          <w:rFonts w:ascii="楷体" w:eastAsia="楷体" w:hAnsi="楷体" w:hint="eastAsia"/>
+          <w:sz w:val="24"/>
+          <w:szCs w:val="24"/>
+        </w:rPr>
+        <w:t>，或者叫做动作电位（action potential）</w:t>
+      </w:r>
+      <w:r>
+        <w:rPr>
+          <w:rFonts w:ascii="楷体" w:eastAsia="楷体" w:hAnsi="楷体" w:hint="eastAsia"/>
+          <w:sz w:val="24"/>
+          <w:szCs w:val="24"/>
+        </w:rPr>
+        <w:t>。</w:t>
+      </w:r>
+      <w:r>
+        <w:rPr>
+          <w:rFonts w:ascii="楷体" w:eastAsia="楷体" w:hAnsi="楷体" w:hint="eastAsia"/>
+          <w:sz w:val="24"/>
+          <w:szCs w:val="24"/>
+        </w:rPr>
+        <w:t>当神经元被激发的时候就会在神经元膜上产生离子电流，导致</w:t>
+      </w:r>
+      <w:r>
+        <w:rPr>
+          <w:rFonts w:ascii="楷体" w:eastAsia="楷体" w:hAnsi="楷体" w:hint="eastAsia"/>
+          <w:sz w:val="24"/>
+          <w:szCs w:val="24"/>
+        </w:rPr>
+        <w:t>细胞去极化（depolarize）并激发出一个spike信号。</w:t>
+      </w:r>
+    </w:p>
+    <w:p>
+      <w:pPr>
+        <w:pStyle w:val="a3"/>
+        <w:ind w:left="360" w:firstLineChars="0" w:firstLine="0"/>
+        <w:rPr>
+          <w:rFonts w:ascii="楷体" w:eastAsia="楷体" w:hAnsi="楷体" w:hint="eastAsia"/>
+          <w:sz w:val="24"/>
+          <w:szCs w:val="24"/>
+        </w:rPr>
+      </w:pPr>
+    </w:p>
+    <w:p>
+      <w:pPr>
+        <w:pStyle w:val="a3"/>
+        <w:ind w:left="360" w:firstLineChars="0" w:firstLine="0"/>
+        <w:rPr>
+          <w:rFonts w:ascii="楷体" w:eastAsia="楷体" w:hAnsi="楷体"/>
+          <w:sz w:val="24"/>
+          <w:szCs w:val="24"/>
+        </w:rPr>
+      </w:pPr>
     </w:p>
     <w:p>
       <w:pPr>
@@ -3089,29 +3599,7 @@
           <w:sz w:val="24"/>
           <w:szCs w:val="24"/>
         </w:rPr>
-        <w:t xml:space="preserve">（ </w:t>
-      </w:r>
-      <w:proofErr w:type="spellStart"/>
-      <w:r>
-        <w:rPr>
-          <w:rFonts w:ascii="楷体" w:eastAsia="楷体" w:hAnsi="楷体" w:cs="Arial"/>
-          <w:color w:val="191919"/>
-          <w:kern w:val="0"/>
-          <w:sz w:val="24"/>
-          <w:szCs w:val="24"/>
-        </w:rPr>
-        <w:t>RNNs</w:t>
-      </w:r>
-      <w:proofErr w:type="spellEnd"/>
-      <w:r>
-        <w:rPr>
-          <w:rFonts w:ascii="楷体" w:eastAsia="楷体" w:hAnsi="楷体" w:cs="Arial"/>
-          <w:color w:val="191919"/>
-          <w:kern w:val="0"/>
-          <w:sz w:val="24"/>
-          <w:szCs w:val="24"/>
-        </w:rPr>
-        <w:t xml:space="preserve"> ）可以</w:t>
+        <w:t>（ RNNs ）可以</w:t>
       </w:r>
       <w:r>
         <w:rPr>
@@ -3300,7 +3788,18 @@
           <w:sz w:val="24"/>
           <w:szCs w:val="24"/>
         </w:rPr>
-        <w:t>需要的精确测量</w:t>
+        <w:t>需要的精</w:t>
+      </w:r>
+      <w:r>
+        <w:rPr>
+          <w:rFonts w:ascii="楷体" w:eastAsia="楷体" w:hAnsi="楷体" w:cs="Arial"/>
+          <w:color w:val="191919"/>
+          <w:kern w:val="0"/>
+          <w:sz w:val="24"/>
+          <w:szCs w:val="24"/>
+        </w:rPr>
+        <w:lastRenderedPageBreak/>
+        <w:t>确测量</w:t>
       </w:r>
       <w:r>
         <w:rPr>
@@ -4004,29 +4503,7 @@
           <w:sz w:val="24"/>
           <w:szCs w:val="24"/>
         </w:rPr>
-        <w:t xml:space="preserve">神经网络（ </w:t>
-      </w:r>
-      <w:proofErr w:type="spellStart"/>
-      <w:r>
-        <w:rPr>
-          <w:rFonts w:ascii="楷体" w:eastAsia="楷体" w:hAnsi="楷体" w:cs="Arial"/>
-          <w:color w:val="191919"/>
-          <w:kern w:val="0"/>
-          <w:sz w:val="24"/>
-          <w:szCs w:val="24"/>
-        </w:rPr>
-        <w:t>RNNs</w:t>
-      </w:r>
-      <w:proofErr w:type="spellEnd"/>
-      <w:r>
-        <w:rPr>
-          <w:rFonts w:ascii="楷体" w:eastAsia="楷体" w:hAnsi="楷体" w:cs="Arial"/>
-          <w:color w:val="191919"/>
-          <w:kern w:val="0"/>
-          <w:sz w:val="24"/>
-          <w:szCs w:val="24"/>
-        </w:rPr>
-        <w:t xml:space="preserve"> ）</w:t>
+        <w:t>神经网络（ RNNs ）</w:t>
       </w:r>
       <w:r>
         <w:rPr>
@@ -4086,29 +4563,7 @@
           <w:sz w:val="24"/>
           <w:szCs w:val="24"/>
         </w:rPr>
-        <w:t xml:space="preserve">离散状态空间， </w:t>
-      </w:r>
-      <w:proofErr w:type="spellStart"/>
-      <w:r>
-        <w:rPr>
-          <w:rFonts w:ascii="楷体" w:eastAsia="楷体" w:hAnsi="楷体" w:cs="Arial"/>
-          <w:color w:val="191919"/>
-          <w:kern w:val="0"/>
-          <w:sz w:val="24"/>
-          <w:szCs w:val="24"/>
-        </w:rPr>
-        <w:t>RNNs</w:t>
-      </w:r>
-      <w:proofErr w:type="spellEnd"/>
-      <w:r>
-        <w:rPr>
-          <w:rFonts w:ascii="楷体" w:eastAsia="楷体" w:hAnsi="楷体" w:cs="Arial"/>
-          <w:color w:val="191919"/>
-          <w:kern w:val="0"/>
-          <w:sz w:val="24"/>
-          <w:szCs w:val="24"/>
-        </w:rPr>
-        <w:t>在</w:t>
+        <w:t>离散状态空间， RNNs在</w:t>
       </w:r>
       <w:r>
         <w:rPr>
@@ -4128,29 +4583,7 @@
           <w:sz w:val="24"/>
           <w:szCs w:val="24"/>
         </w:rPr>
-        <w:t xml:space="preserve">上适用于所有的序列学习任务，因为它们具有图灵能力（ </w:t>
-      </w:r>
-      <w:proofErr w:type="spellStart"/>
-      <w:r>
-        <w:rPr>
-          <w:rFonts w:ascii="楷体" w:eastAsia="楷体" w:hAnsi="楷体" w:cs="Arial"/>
-          <w:color w:val="191919"/>
-          <w:kern w:val="0"/>
-          <w:sz w:val="24"/>
-          <w:szCs w:val="24"/>
-        </w:rPr>
-        <w:t>Siegelmann</w:t>
-      </w:r>
-      <w:proofErr w:type="spellEnd"/>
-      <w:r>
-        <w:rPr>
-          <w:rFonts w:ascii="楷体" w:eastAsia="楷体" w:hAnsi="楷体" w:cs="Arial"/>
-          <w:color w:val="191919"/>
-          <w:kern w:val="0"/>
-          <w:sz w:val="24"/>
-          <w:szCs w:val="24"/>
-        </w:rPr>
-        <w:t>和</w:t>
+        <w:t>上适用于所有的序列学习任务，因为它们具有图灵能力（ Siegelmann和</w:t>
       </w:r>
       <w:r>
         <w:rPr>
@@ -4170,40 +4603,7 @@
           <w:sz w:val="24"/>
           <w:szCs w:val="24"/>
         </w:rPr>
-        <w:t xml:space="preserve">，1991）。典型的RNN学习算法（ </w:t>
-      </w:r>
-      <w:proofErr w:type="spellStart"/>
-      <w:r>
-        <w:rPr>
-          <w:rFonts w:ascii="楷体" w:eastAsia="楷体" w:hAnsi="楷体" w:cs="Arial"/>
-          <w:color w:val="191919"/>
-          <w:kern w:val="0"/>
-          <w:sz w:val="24"/>
-          <w:szCs w:val="24"/>
-        </w:rPr>
-        <w:t>Pearlmutter</w:t>
-      </w:r>
-      <w:proofErr w:type="spellEnd"/>
-      <w:r>
-        <w:rPr>
-          <w:rFonts w:ascii="楷体" w:eastAsia="楷体" w:hAnsi="楷体" w:cs="Arial"/>
-          <w:color w:val="191919"/>
-          <w:kern w:val="0"/>
-          <w:sz w:val="24"/>
-          <w:szCs w:val="24"/>
-        </w:rPr>
-        <w:t xml:space="preserve"> ， 1995</w:t>
-      </w:r>
-      <w:r>
-        <w:rPr>
-          <w:rFonts w:ascii="楷体" w:eastAsia="楷体" w:hAnsi="楷体" w:cs="Arial"/>
-          <w:color w:val="191919"/>
-          <w:kern w:val="0"/>
-          <w:sz w:val="24"/>
-          <w:szCs w:val="24"/>
-        </w:rPr>
-        <w:lastRenderedPageBreak/>
-        <w:t>年）</w:t>
+        <w:t>，1991）。典型的RNN学习算法（ Pearlmutter ， 1995年）</w:t>
       </w:r>
       <w:r>
         <w:rPr>
@@ -4345,51 +4745,7 @@
           <w:sz w:val="24"/>
           <w:szCs w:val="24"/>
         </w:rPr>
-        <w:t>（</w:t>
-      </w:r>
-      <w:proofErr w:type="spellStart"/>
-      <w:r>
-        <w:rPr>
-          <w:rFonts w:ascii="楷体" w:eastAsia="楷体" w:hAnsi="楷体" w:cs="Arial"/>
-          <w:color w:val="191919"/>
-          <w:kern w:val="0"/>
-          <w:sz w:val="24"/>
-          <w:szCs w:val="24"/>
-        </w:rPr>
-        <w:t>Bengio</w:t>
-      </w:r>
-      <w:proofErr w:type="spellEnd"/>
-      <w:r>
-        <w:rPr>
-          <w:rFonts w:ascii="楷体" w:eastAsia="楷体" w:hAnsi="楷体" w:cs="Arial"/>
-          <w:color w:val="191919"/>
-          <w:kern w:val="0"/>
-          <w:sz w:val="24"/>
-          <w:szCs w:val="24"/>
-        </w:rPr>
-        <w:t>和</w:t>
-      </w:r>
-      <w:proofErr w:type="spellStart"/>
-      <w:r>
-        <w:rPr>
-          <w:rFonts w:ascii="楷体" w:eastAsia="楷体" w:hAnsi="楷体" w:cs="Arial"/>
-          <w:color w:val="191919"/>
-          <w:kern w:val="0"/>
-          <w:sz w:val="24"/>
-          <w:szCs w:val="24"/>
-        </w:rPr>
-        <w:t>Frasconi</w:t>
-      </w:r>
-      <w:proofErr w:type="spellEnd"/>
-      <w:r>
-        <w:rPr>
-          <w:rFonts w:ascii="楷体" w:eastAsia="楷体" w:hAnsi="楷体" w:cs="Arial"/>
-          <w:color w:val="191919"/>
-          <w:kern w:val="0"/>
-          <w:sz w:val="24"/>
-          <w:szCs w:val="24"/>
-        </w:rPr>
-        <w:t>，</w:t>
+        <w:t>（Bengio和Frasconi，</w:t>
       </w:r>
       <w:r>
         <w:rPr>
@@ -4570,31 +4926,8 @@
           <w:sz w:val="24"/>
           <w:szCs w:val="24"/>
         </w:rPr>
-        <w:t xml:space="preserve">（ LSTM - </w:t>
-      </w:r>
-      <w:proofErr w:type="spellStart"/>
-      <w:r>
-        <w:rPr>
-          <w:rFonts w:ascii="楷体" w:eastAsia="楷体" w:hAnsi="楷体" w:cs="Arial"/>
-          <w:color w:val="191919"/>
-          <w:kern w:val="0"/>
-          <w:sz w:val="24"/>
-          <w:szCs w:val="24"/>
-        </w:rPr>
-        <w:t>Hochreiter</w:t>
-      </w:r>
-      <w:proofErr w:type="spellEnd"/>
-      <w:r>
-        <w:rPr>
-          <w:rFonts w:ascii="楷体" w:eastAsia="楷体" w:hAnsi="楷体" w:cs="Arial"/>
-          <w:color w:val="191919"/>
-          <w:kern w:val="0"/>
-          <w:sz w:val="24"/>
-          <w:szCs w:val="24"/>
-        </w:rPr>
-        <w:t>和</w:t>
-      </w:r>
-      <w:proofErr w:type="spellStart"/>
+        <w:t>（ LSTM - Hochreiter和</w:t>
+      </w:r>
       <w:r>
         <w:rPr>
           <w:rFonts w:ascii="楷体" w:eastAsia="楷体" w:hAnsi="楷体" w:cs="Times New Roman"/>
@@ -4604,7 +4937,6 @@
         </w:rPr>
         <w:t>Schmidhuber</w:t>
       </w:r>
-      <w:proofErr w:type="spellEnd"/>
       <w:r>
         <w:rPr>
           <w:rFonts w:ascii="楷体" w:eastAsia="楷体" w:hAnsi="楷体" w:cs="Arial"/>
@@ -4673,29 +5005,7 @@
           <w:sz w:val="24"/>
           <w:szCs w:val="24"/>
         </w:rPr>
-        <w:t>比传统</w:t>
-      </w:r>
-      <w:proofErr w:type="spellStart"/>
-      <w:r>
-        <w:rPr>
-          <w:rFonts w:ascii="楷体" w:eastAsia="楷体" w:hAnsi="楷体" w:cs="Arial"/>
-          <w:color w:val="191919"/>
-          <w:kern w:val="0"/>
-          <w:sz w:val="24"/>
-          <w:szCs w:val="24"/>
-        </w:rPr>
-        <w:t>RNNs</w:t>
-      </w:r>
-      <w:proofErr w:type="spellEnd"/>
-      <w:r>
-        <w:rPr>
-          <w:rFonts w:ascii="楷体" w:eastAsia="楷体" w:hAnsi="楷体" w:cs="Arial"/>
-          <w:color w:val="191919"/>
-          <w:kern w:val="0"/>
-          <w:sz w:val="24"/>
-          <w:szCs w:val="24"/>
-        </w:rPr>
-        <w:t>更好。其体系结构允许LSTM</w:t>
+        <w:t>比传统RNNs更好。其体系结构允许LSTM</w:t>
       </w:r>
       <w:r>
         <w:rPr>
@@ -4803,9 +5113,18 @@
           <w:sz w:val="24"/>
           <w:szCs w:val="24"/>
         </w:rPr>
-        <w:t xml:space="preserve">Robinson and </w:t>
-      </w:r>
-      <w:proofErr w:type="spellStart"/>
+        <w:t>Robinson and Fallside</w:t>
+      </w:r>
+      <w:r>
+        <w:rPr>
+          <w:rFonts w:ascii="楷体" w:eastAsia="楷体" w:hAnsi="楷体" w:cs="Arial"/>
+          <w:color w:val="191919"/>
+          <w:kern w:val="0"/>
+          <w:sz w:val="24"/>
+          <w:szCs w:val="24"/>
+        </w:rPr>
+        <w:t xml:space="preserve"> ， 1987年，</w:t>
+      </w:r>
       <w:r>
         <w:rPr>
           <w:rFonts w:ascii="楷体" w:eastAsia="楷体" w:hAnsi="楷体" w:cs="Times New Roman"/>
@@ -4813,47 +5132,7 @@
           <w:sz w:val="24"/>
           <w:szCs w:val="24"/>
         </w:rPr>
-        <w:t>Fallside</w:t>
-      </w:r>
-      <w:proofErr w:type="spellEnd"/>
-      <w:r>
-        <w:rPr>
-          <w:rFonts w:ascii="楷体" w:eastAsia="楷体" w:hAnsi="楷体" w:cs="Arial"/>
-          <w:color w:val="191919"/>
-          <w:kern w:val="0"/>
-          <w:sz w:val="24"/>
-          <w:szCs w:val="24"/>
-        </w:rPr>
-        <w:t xml:space="preserve"> ， 1987年，</w:t>
-      </w:r>
-      <w:r>
-        <w:rPr>
-          <w:rFonts w:ascii="楷体" w:eastAsia="楷体" w:hAnsi="楷体" w:cs="Times New Roman"/>
-          <w:kern w:val="0"/>
-          <w:sz w:val="24"/>
-          <w:szCs w:val="24"/>
-        </w:rPr>
-        <w:t xml:space="preserve">Williams and </w:t>
-      </w:r>
-      <w:proofErr w:type="spellStart"/>
-      <w:r>
-        <w:rPr>
-          <w:rFonts w:ascii="楷体" w:eastAsia="楷体" w:hAnsi="楷体" w:cs="Times New Roman"/>
-          <w:kern w:val="0"/>
-          <w:sz w:val="24"/>
-          <w:szCs w:val="24"/>
-        </w:rPr>
-        <w:t>Zipser</w:t>
-      </w:r>
-      <w:proofErr w:type="spellEnd"/>
-      <w:r>
-        <w:rPr>
-          <w:rFonts w:ascii="楷体" w:eastAsia="楷体" w:hAnsi="楷体" w:cs="Times New Roman"/>
-          <w:kern w:val="0"/>
-          <w:sz w:val="24"/>
-          <w:szCs w:val="24"/>
-        </w:rPr>
-        <w:t>, 1992</w:t>
+        <w:t>Williams and Zipser, 1992</w:t>
       </w:r>
       <w:r>
         <w:rPr>
@@ -4874,9 +5153,19 @@
           <w:sz w:val="24"/>
           <w:szCs w:val="24"/>
         </w:rPr>
-        <w:t>(</w:t>
-      </w:r>
-      <w:proofErr w:type="spellStart"/>
+        <w:t>(Schmidhuber, 1992, Williams</w:t>
+      </w:r>
+      <w:r>
+        <w:rPr>
+          <w:rFonts w:ascii="楷体" w:eastAsia="楷体" w:hAnsi="楷体" w:cs="Times New Roman" w:hint="eastAsia"/>
+          <w:b/>
+          <w:bCs/>
+          <w:kern w:val="0"/>
+          <w:sz w:val="24"/>
+          <w:szCs w:val="24"/>
+        </w:rPr>
+        <w:t xml:space="preserve"> </w:t>
+      </w:r>
       <w:r>
         <w:rPr>
           <w:rFonts w:ascii="楷体" w:eastAsia="楷体" w:hAnsi="楷体" w:cs="Times New Roman"/>
@@ -4886,19 +5175,7 @@
           <w:sz w:val="24"/>
           <w:szCs w:val="24"/>
         </w:rPr>
-        <w:t>Schmidhuber</w:t>
-      </w:r>
-      <w:proofErr w:type="spellEnd"/>
-      <w:r>
-        <w:rPr>
-          <w:rFonts w:ascii="楷体" w:eastAsia="楷体" w:hAnsi="楷体" w:cs="Times New Roman"/>
-          <w:b/>
-          <w:bCs/>
-          <w:kern w:val="0"/>
-          <w:sz w:val="24"/>
-          <w:szCs w:val="24"/>
-        </w:rPr>
-        <w:t>, 1992, Williams</w:t>
+        <w:t>and Zipser,1992),</w:t>
       </w:r>
       <w:r>
         <w:rPr>
@@ -4913,28 +5190,6 @@
       </w:r>
       <w:r>
         <w:rPr>
-          <w:rFonts w:ascii="楷体" w:eastAsia="楷体" w:hAnsi="楷体" w:cs="Times New Roman"/>
-          <w:b/>
-          <w:bCs/>
-          <w:kern w:val="0"/>
-          <w:sz w:val="24"/>
-          <w:szCs w:val="24"/>
-        </w:rPr>
-        <w:t>and Zipser,1992),</w:t>
-      </w:r>
-      <w:r>
-        <w:rPr>
-          <w:rFonts w:ascii="楷体" w:eastAsia="楷体" w:hAnsi="楷体" w:cs="Times New Roman" w:hint="eastAsia"/>
-          <w:b/>
-          <w:bCs/>
-          <w:kern w:val="0"/>
-          <w:sz w:val="24"/>
-          <w:szCs w:val="24"/>
-        </w:rPr>
-        <w:t xml:space="preserve"> </w:t>
-      </w:r>
-      <w:r>
-        <w:rPr>
           <w:rFonts w:ascii="楷体" w:eastAsia="楷体" w:hAnsi="楷体" w:cs="Arial" w:hint="eastAsia"/>
           <w:color w:val="191919"/>
           <w:kern w:val="0"/>
@@ -5010,87 +5265,7 @@
           <w:sz w:val="24"/>
           <w:szCs w:val="24"/>
         </w:rPr>
-        <w:t>(</w:t>
-      </w:r>
-      <w:proofErr w:type="spellStart"/>
-      <w:r>
-        <w:rPr>
-          <w:rFonts w:ascii="楷体" w:eastAsia="楷体" w:hAnsi="楷体" w:cs="Helvetica"/>
-          <w:kern w:val="0"/>
-          <w:sz w:val="24"/>
-          <w:szCs w:val="24"/>
-        </w:rPr>
-        <w:t>Hochreiter</w:t>
-      </w:r>
-      <w:proofErr w:type="spellEnd"/>
-      <w:r>
-        <w:rPr>
-          <w:rFonts w:ascii="楷体" w:eastAsia="楷体" w:hAnsi="楷体" w:cs="Helvetica"/>
-          <w:kern w:val="0"/>
-          <w:sz w:val="24"/>
-          <w:szCs w:val="24"/>
-        </w:rPr>
-        <w:t xml:space="preserve">, 1991,Bengio et al., 1994,Ho </w:t>
-      </w:r>
-      <w:proofErr w:type="spellStart"/>
-      <w:r>
-        <w:rPr>
-          <w:rFonts w:ascii="楷体" w:eastAsia="楷体" w:hAnsi="楷体" w:cs="Helvetica"/>
-          <w:kern w:val="0"/>
-          <w:sz w:val="24"/>
-          <w:szCs w:val="24"/>
-        </w:rPr>
-        <w:t>chreiter</w:t>
-      </w:r>
-      <w:proofErr w:type="spellEnd"/>
-      <w:r>
-        <w:rPr>
-          <w:rFonts w:ascii="楷体" w:eastAsia="楷体" w:hAnsi="楷体" w:cs="Helvetica"/>
-          <w:kern w:val="0"/>
-          <w:sz w:val="24"/>
-          <w:szCs w:val="24"/>
-        </w:rPr>
-        <w:t xml:space="preserve"> and </w:t>
-      </w:r>
-      <w:proofErr w:type="spellStart"/>
-      <w:r>
-        <w:rPr>
-          <w:rFonts w:ascii="楷体" w:eastAsia="楷体" w:hAnsi="楷体" w:cs="Helvetica"/>
-          <w:kern w:val="0"/>
-          <w:sz w:val="24"/>
-          <w:szCs w:val="24"/>
-        </w:rPr>
-        <w:t>Schmidhuber</w:t>
-      </w:r>
-      <w:proofErr w:type="spellEnd"/>
-      <w:r>
-        <w:rPr>
-          <w:rFonts w:ascii="楷体" w:eastAsia="楷体" w:hAnsi="楷体" w:cs="Helvetica"/>
-          <w:kern w:val="0"/>
-          <w:sz w:val="24"/>
-          <w:szCs w:val="24"/>
-        </w:rPr>
-        <w:t xml:space="preserve">, 1997,Gers et al., 2000,Ho </w:t>
-      </w:r>
-      <w:proofErr w:type="spellStart"/>
-      <w:r>
-        <w:rPr>
-          <w:rFonts w:ascii="楷体" w:eastAsia="楷体" w:hAnsi="楷体" w:cs="Helvetica"/>
-          <w:kern w:val="0"/>
-          <w:sz w:val="24"/>
-          <w:szCs w:val="24"/>
-        </w:rPr>
-        <w:t>chreiter</w:t>
-      </w:r>
-      <w:proofErr w:type="spellEnd"/>
-      <w:r>
-        <w:rPr>
-          <w:rFonts w:ascii="楷体" w:eastAsia="楷体" w:hAnsi="楷体" w:cs="Helvetica"/>
-          <w:kern w:val="0"/>
-          <w:sz w:val="24"/>
-          <w:szCs w:val="24"/>
-        </w:rPr>
-        <w:t xml:space="preserve"> et al.,2001).</w:t>
+        <w:t>(Hochreiter, 1991,Bengio et al., 1994,Ho chreiter and Schmidhuber, 1997,Gers et al., 2000,Ho chreiter et al.,2001).</w:t>
       </w:r>
     </w:p>
     <w:p>
@@ -5594,6 +5769,7 @@
           <w:sz w:val="24"/>
           <w:szCs w:val="24"/>
         </w:rPr>
+        <w:lastRenderedPageBreak/>
         <w:t>的</w:t>
       </w:r>
       <w:r>
@@ -6101,29 +6277,7 @@
           <w:sz w:val="24"/>
           <w:szCs w:val="24"/>
         </w:rPr>
-        <w:t>我们在LSTM中安置了忘记门（</w:t>
-      </w:r>
-      <w:proofErr w:type="spellStart"/>
-      <w:r>
-        <w:rPr>
-          <w:rFonts w:ascii="楷体" w:eastAsia="楷体" w:hAnsi="楷体" w:cs="Arial" w:hint="eastAsia"/>
-          <w:color w:val="191919"/>
-          <w:kern w:val="0"/>
-          <w:sz w:val="24"/>
-          <w:szCs w:val="24"/>
-        </w:rPr>
-        <w:t>Gers</w:t>
-      </w:r>
-      <w:proofErr w:type="spellEnd"/>
-      <w:r>
-        <w:rPr>
-          <w:rFonts w:ascii="楷体" w:eastAsia="楷体" w:hAnsi="楷体" w:cs="Arial" w:hint="eastAsia"/>
-          <w:color w:val="191919"/>
-          <w:kern w:val="0"/>
-          <w:sz w:val="24"/>
-          <w:szCs w:val="24"/>
-        </w:rPr>
-        <w:t xml:space="preserve"> et al., 2000）</w:t>
+        <w:t>我们在LSTM中安置了忘记门（Gers et al., 2000）</w:t>
       </w:r>
       <w:r>
         <w:rPr>
@@ -6403,18 +6557,7 @@
           <w:sz w:val="24"/>
           <w:szCs w:val="24"/>
         </w:rPr>
-        <w:t>,即学会将什么信息存入，</w:t>
-      </w:r>
-      <w:r>
-        <w:rPr>
-          <w:rFonts w:ascii="楷体" w:eastAsia="楷体" w:hAnsi="楷体" w:cs="Arial" w:hint="eastAsia"/>
-          <w:color w:val="191919"/>
-          <w:kern w:val="0"/>
-          <w:sz w:val="24"/>
-          <w:szCs w:val="24"/>
-        </w:rPr>
-        <w:lastRenderedPageBreak/>
-        <w:t>怎样保存，什么时候读出</w:t>
+        <w:t>,即学会将什么信息存入，怎样保存，什么时候读出</w:t>
       </w:r>
       <w:r>
         <w:rPr>
@@ -6642,7 +6785,7 @@
                     <a:blip r:embed="rId9">
                       <a:extLst>
                         <a:ext uri="{28A0092B-C50C-407E-A947-70E740481C1C}">
-                          <a14:useLocalDpi xmlns:a14="http://schemas.microsoft.com/office/drawing/2010/main" xmlns:wps="http://schemas.microsoft.com/office/word/2010/wordprocessingShape" xmlns:wpi="http://schemas.microsoft.com/office/word/2010/wordprocessingInk" xmlns:wpg="http://schemas.microsoft.com/office/word/2010/wordprocessingGroup" xmlns:w14="http://schemas.microsoft.com/office/word/2010/wordml" xmlns:w="http://schemas.openxmlformats.org/wordprocessingml/2006/main" xmlns:w10="urn:schemas-microsoft-com:office:word" xmlns:wp14="http://schemas.microsoft.com/office/word/2010/wordprocessingDrawing" xmlns:v="urn:schemas-microsoft-com:vml" xmlns:o="urn:schemas-microsoft-com:office:office" xmlns:mv="urn:schemas-microsoft-com:mac:vml" xmlns:mc="http://schemas.openxmlformats.org/markup-compatibility/2006" xmlns:mo="http://schemas.microsoft.com/office/mac/office/2008/main" xmlns:wpc="http://schemas.microsoft.com/office/word/2010/wordprocessingCanvas" xmlns="" val="0"/>
+                          <a14:useLocalDpi xmlns="" xmlns:wpc="http://schemas.microsoft.com/office/word/2010/wordprocessingCanvas" xmlns:mo="http://schemas.microsoft.com/office/mac/office/2008/main" xmlns:mc="http://schemas.openxmlformats.org/markup-compatibility/2006" xmlns:mv="urn:schemas-microsoft-com:mac:vml" xmlns:o="urn:schemas-microsoft-com:office:office" xmlns:v="urn:schemas-microsoft-com:vml" xmlns:wp14="http://schemas.microsoft.com/office/word/2010/wordprocessingDrawing" xmlns:w10="urn:schemas-microsoft-com:office:word" xmlns:w="http://schemas.openxmlformats.org/wordprocessingml/2006/main" xmlns:w14="http://schemas.microsoft.com/office/word/2010/wordml" xmlns:wpg="http://schemas.microsoft.com/office/word/2010/wordprocessingGroup" xmlns:wpi="http://schemas.microsoft.com/office/word/2010/wordprocessingInk" xmlns:wps="http://schemas.microsoft.com/office/word/2010/wordprocessingShape" xmlns:a14="http://schemas.microsoft.com/office/drawing/2010/main" val="0"/>
                         </a:ext>
                       </a:extLst>
                     </a:blip>
@@ -7719,7 +7862,7 @@
         <w:adjustRightInd w:val="0"/>
         <w:jc w:val="left"/>
         <w:rPr>
-          <w:rFonts w:ascii="楷体" w:eastAsia="楷体" w:hAnsi="楷体" w:cs="Arial" w:hint="eastAsia"/>
+          <w:rFonts w:ascii="楷体" w:eastAsia="楷体" w:hAnsi="楷体" w:cs="Arial"/>
           <w:color w:val="191919"/>
           <w:kern w:val="0"/>
           <w:sz w:val="24"/>
@@ -7735,7 +7878,7 @@
         <w:adjustRightInd w:val="0"/>
         <w:jc w:val="left"/>
         <w:rPr>
-          <w:rFonts w:ascii="楷体" w:eastAsia="楷体" w:hAnsi="楷体" w:cs="Arial" w:hint="eastAsia"/>
+          <w:rFonts w:ascii="楷体" w:eastAsia="楷体" w:hAnsi="楷体" w:cs="Arial"/>
           <w:color w:val="191919"/>
           <w:kern w:val="0"/>
           <w:sz w:val="24"/>
@@ -7769,7 +7912,7 @@
         <w:shd w:val="clear" w:color="auto" w:fill="FFFFFF"/>
         <w:spacing w:before="0" w:beforeAutospacing="0" w:after="120" w:afterAutospacing="0" w:line="288" w:lineRule="atLeast"/>
         <w:rPr>
-          <w:rFonts w:ascii="楷体" w:eastAsia="楷体" w:hAnsi="楷体" w:cs="Arial" w:hint="eastAsia"/>
+          <w:rFonts w:ascii="楷体" w:eastAsia="楷体" w:hAnsi="楷体" w:cs="Arial"/>
           <w:color w:val="191919"/>
           <w:kern w:val="0"/>
           <w:sz w:val="24"/>
@@ -7942,7 +8085,6 @@
         </w:rPr>
         <w:t xml:space="preserve"> </w:t>
       </w:r>
-      <w:proofErr w:type="spellStart"/>
       <w:r>
         <w:rPr>
           <w:rFonts w:ascii="楷体" w:eastAsia="楷体" w:hAnsi="楷体" w:cs="Arial" w:hint="eastAsia"/>
@@ -7953,9 +8095,8 @@
           <w:sz w:val="24"/>
           <w:szCs w:val="24"/>
         </w:rPr>
-        <w:t>google</w:t>
-      </w:r>
-      <w:proofErr w:type="spellEnd"/>
+        <w:t>google用LSTM RNN</w:t>
+      </w:r>
       <w:r>
         <w:rPr>
           <w:rFonts w:ascii="楷体" w:eastAsia="楷体" w:hAnsi="楷体" w:cs="Arial" w:hint="eastAsia"/>
@@ -7966,7 +8107,7 @@
           <w:sz w:val="24"/>
           <w:szCs w:val="24"/>
         </w:rPr>
-        <w:t>用LSTM RNN</w:t>
+        <w:t>来改善大规模语音识别</w:t>
       </w:r>
       <w:r>
         <w:rPr>
@@ -7978,11 +8119,11 @@
           <w:sz w:val="24"/>
           <w:szCs w:val="24"/>
         </w:rPr>
-        <w:t>来改善大规模语音识别</w:t>
-      </w:r>
-      <w:r>
-        <w:rPr>
-          <w:rFonts w:ascii="楷体" w:eastAsia="楷体" w:hAnsi="楷体" w:cs="Arial" w:hint="eastAsia"/>
+        <w:t> </w:t>
+      </w:r>
+      <w:r>
+        <w:rPr>
+          <w:rFonts w:ascii="楷体" w:eastAsia="楷体" w:hAnsi="楷体" w:cs="Arial"/>
           <w:b w:val="0"/>
           <w:bCs w:val="0"/>
           <w:color w:val="191919"/>
@@ -7990,11 +8131,11 @@
           <w:sz w:val="24"/>
           <w:szCs w:val="24"/>
         </w:rPr>
-        <w:t> </w:t>
-      </w:r>
-      <w:r>
-        <w:rPr>
-          <w:rFonts w:ascii="楷体" w:eastAsia="楷体" w:hAnsi="楷体" w:cs="Arial"/>
+        <w:t>(Sak et al., Interspeech 2014)</w:t>
+      </w:r>
+      <w:r>
+        <w:rPr>
+          <w:rFonts w:ascii="楷体" w:eastAsia="楷体" w:hAnsi="楷体" w:cs="Arial" w:hint="eastAsia"/>
           <w:b w:val="0"/>
           <w:bCs w:val="0"/>
           <w:color w:val="191919"/>
@@ -8002,12 +8143,11 @@
           <w:sz w:val="24"/>
           <w:szCs w:val="24"/>
         </w:rPr>
-        <w:t>(</w:t>
-      </w:r>
-      <w:proofErr w:type="spellStart"/>
-      <w:r>
-        <w:rPr>
-          <w:rFonts w:ascii="楷体" w:eastAsia="楷体" w:hAnsi="楷体" w:cs="Arial"/>
+        <w:t> 和</w:t>
+      </w:r>
+      <w:r>
+        <w:rPr>
+          <w:rFonts w:ascii="楷体" w:eastAsia="楷体" w:hAnsi="楷体" w:cs="Arial" w:hint="eastAsia"/>
           <w:b w:val="0"/>
           <w:bCs w:val="0"/>
           <w:color w:val="191919"/>
@@ -8015,9 +8155,8 @@
           <w:sz w:val="24"/>
           <w:szCs w:val="24"/>
         </w:rPr>
-        <w:t>Sak</w:t>
-      </w:r>
-      <w:proofErr w:type="spellEnd"/>
+        <w:t>机器翻译</w:t>
+      </w:r>
       <w:r>
         <w:rPr>
           <w:rFonts w:ascii="楷体" w:eastAsia="楷体" w:hAnsi="楷体" w:cs="Arial"/>
@@ -8028,95 +8167,7 @@
           <w:sz w:val="24"/>
           <w:szCs w:val="24"/>
         </w:rPr>
-        <w:t xml:space="preserve"> et al., </w:t>
-      </w:r>
-      <w:proofErr w:type="spellStart"/>
-      <w:r>
-        <w:rPr>
-          <w:rFonts w:ascii="楷体" w:eastAsia="楷体" w:hAnsi="楷体" w:cs="Arial"/>
-          <w:b w:val="0"/>
-          <w:bCs w:val="0"/>
-          <w:color w:val="191919"/>
-          <w:kern w:val="0"/>
-          <w:sz w:val="24"/>
-          <w:szCs w:val="24"/>
-        </w:rPr>
-        <w:t>Interspeech</w:t>
-      </w:r>
-      <w:proofErr w:type="spellEnd"/>
-      <w:r>
-        <w:rPr>
-          <w:rFonts w:ascii="楷体" w:eastAsia="楷体" w:hAnsi="楷体" w:cs="Arial"/>
-          <w:b w:val="0"/>
-          <w:bCs w:val="0"/>
-          <w:color w:val="191919"/>
-          <w:kern w:val="0"/>
-          <w:sz w:val="24"/>
-          <w:szCs w:val="24"/>
-        </w:rPr>
-        <w:t xml:space="preserve"> 2014)</w:t>
-      </w:r>
-      <w:r>
-        <w:rPr>
-          <w:rFonts w:ascii="楷体" w:eastAsia="楷体" w:hAnsi="楷体" w:cs="Arial" w:hint="eastAsia"/>
-          <w:b w:val="0"/>
-          <w:bCs w:val="0"/>
-          <w:color w:val="191919"/>
-          <w:kern w:val="0"/>
-          <w:sz w:val="24"/>
-          <w:szCs w:val="24"/>
-        </w:rPr>
-        <w:t> 和</w:t>
-      </w:r>
-      <w:r>
-        <w:rPr>
-          <w:rFonts w:ascii="楷体" w:eastAsia="楷体" w:hAnsi="楷体" w:cs="Arial" w:hint="eastAsia"/>
-          <w:b w:val="0"/>
-          <w:bCs w:val="0"/>
-          <w:color w:val="191919"/>
-          <w:kern w:val="0"/>
-          <w:sz w:val="24"/>
-          <w:szCs w:val="24"/>
-        </w:rPr>
-        <w:t>机器翻译</w:t>
-      </w:r>
-      <w:r>
-        <w:rPr>
-          <w:rFonts w:ascii="楷体" w:eastAsia="楷体" w:hAnsi="楷体" w:cs="Arial"/>
-          <w:b w:val="0"/>
-          <w:bCs w:val="0"/>
-          <w:color w:val="191919"/>
-          <w:kern w:val="0"/>
-          <w:sz w:val="24"/>
-          <w:szCs w:val="24"/>
-        </w:rPr>
-        <w:t>(</w:t>
-      </w:r>
-      <w:proofErr w:type="spellStart"/>
-      <w:r>
-        <w:rPr>
-          <w:rFonts w:ascii="楷体" w:eastAsia="楷体" w:hAnsi="楷体" w:cs="Arial"/>
-          <w:b w:val="0"/>
-          <w:bCs w:val="0"/>
-          <w:color w:val="191919"/>
-          <w:kern w:val="0"/>
-          <w:sz w:val="24"/>
-          <w:szCs w:val="24"/>
-        </w:rPr>
-        <w:t>Sutskever</w:t>
-      </w:r>
-      <w:proofErr w:type="spellEnd"/>
-      <w:r>
-        <w:rPr>
-          <w:rFonts w:ascii="楷体" w:eastAsia="楷体" w:hAnsi="楷体" w:cs="Arial"/>
-          <w:b w:val="0"/>
-          <w:bCs w:val="0"/>
-          <w:color w:val="191919"/>
-          <w:kern w:val="0"/>
-          <w:sz w:val="24"/>
-          <w:szCs w:val="24"/>
-        </w:rPr>
-        <w:t xml:space="preserve"> et al., NIPS 2014).</w:t>
+        <w:t>(Sutskever et al., NIPS 2014).</w:t>
       </w:r>
     </w:p>
     <w:p>
@@ -8127,7 +8178,7 @@
         <w:adjustRightInd w:val="0"/>
         <w:jc w:val="left"/>
         <w:rPr>
-          <w:rFonts w:ascii="楷体" w:eastAsia="楷体" w:hAnsi="楷体" w:cs="Arial" w:hint="eastAsia"/>
+          <w:rFonts w:ascii="楷体" w:eastAsia="楷体" w:hAnsi="楷体" w:cs="Arial"/>
           <w:color w:val="191919"/>
           <w:kern w:val="0"/>
           <w:sz w:val="24"/>
@@ -8143,7 +8194,7 @@
         <w:adjustRightInd w:val="0"/>
         <w:jc w:val="left"/>
         <w:rPr>
-          <w:rFonts w:ascii="楷体" w:eastAsia="楷体" w:hAnsi="楷体" w:cs="Arial" w:hint="eastAsia"/>
+          <w:rFonts w:ascii="楷体" w:eastAsia="楷体" w:hAnsi="楷体" w:cs="Arial"/>
           <w:color w:val="191919"/>
           <w:kern w:val="0"/>
           <w:sz w:val="24"/>
@@ -8159,7 +8210,7 @@
         <w:adjustRightInd w:val="0"/>
         <w:jc w:val="left"/>
         <w:rPr>
-          <w:rFonts w:ascii="楷体" w:eastAsia="楷体" w:hAnsi="楷体" w:cs="Arial" w:hint="eastAsia"/>
+          <w:rFonts w:ascii="楷体" w:eastAsia="楷体" w:hAnsi="楷体" w:cs="Arial"/>
           <w:color w:val="191919"/>
           <w:kern w:val="0"/>
           <w:sz w:val="24"/>
@@ -8206,146 +8257,135 @@
         <w:ind w:firstLine="420"/>
         <w:jc w:val="left"/>
         <w:rPr>
-          <w:rFonts w:ascii="Arial" w:hAnsi="Arial" w:cs="Arial" w:hint="eastAsia"/>
-          <w:color w:val="000000"/>
-          <w:sz w:val="16"/>
-          <w:szCs w:val="16"/>
-          <w:shd w:val="clear" w:color="auto" w:fill="FFFFFF"/>
-        </w:rPr>
-      </w:pPr>
-      <w:r>
-        <w:rPr>
-          <w:rFonts w:ascii="楷体" w:eastAsia="楷体" w:hAnsi="楷体"/>
-          <w:i/>
-          <w:iCs/>
-          <w:color w:val="191919"/>
-          <w:kern w:val="0"/>
-          <w:sz w:val="24"/>
-          <w:szCs w:val="24"/>
-        </w:rPr>
-        <w:t>Connectionist Temporal Classification</w:t>
-      </w:r>
-      <w:r>
-        <w:rPr>
-          <w:rFonts w:ascii="楷体" w:eastAsia="楷体" w:hAnsi="楷体" w:cs="Arial" w:hint="eastAsia"/>
-          <w:color w:val="191919"/>
-          <w:kern w:val="0"/>
-          <w:sz w:val="24"/>
-          <w:szCs w:val="24"/>
-        </w:rPr>
-        <w:t>（CTC）</w:t>
-      </w:r>
-      <w:r>
-        <w:rPr>
-          <w:rFonts w:ascii="楷体" w:eastAsia="楷体" w:hAnsi="楷体" w:cs="Arial" w:hint="eastAsia"/>
-          <w:color w:val="191919"/>
-          <w:kern w:val="0"/>
-          <w:sz w:val="24"/>
-          <w:szCs w:val="24"/>
-        </w:rPr>
-        <w:t>训练</w:t>
-      </w:r>
-      <w:r>
-        <w:rPr>
-          <w:rFonts w:ascii="楷体" w:eastAsia="楷体" w:hAnsi="楷体" w:cs="Arial" w:hint="eastAsia"/>
-          <w:color w:val="191919"/>
-          <w:kern w:val="0"/>
-          <w:sz w:val="24"/>
-          <w:szCs w:val="24"/>
-        </w:rPr>
-        <w:t>的</w:t>
-      </w:r>
-      <w:r>
-        <w:rPr>
-          <w:rFonts w:ascii="楷体" w:eastAsia="楷体" w:hAnsi="楷体" w:cs="Arial" w:hint="eastAsia"/>
-          <w:color w:val="191919"/>
-          <w:kern w:val="0"/>
-          <w:sz w:val="24"/>
-          <w:szCs w:val="24"/>
-        </w:rPr>
-        <w:t>RNN（CTC-LSTM）</w:t>
-      </w:r>
-      <w:r>
-        <w:rPr>
-          <w:rFonts w:ascii="楷体" w:eastAsia="楷体" w:hAnsi="楷体" w:cs="Arial" w:hint="eastAsia"/>
-          <w:color w:val="191919"/>
-          <w:kern w:val="0"/>
-          <w:sz w:val="24"/>
-          <w:szCs w:val="24"/>
-        </w:rPr>
-        <w:t>，</w:t>
-      </w:r>
-      <w:r>
-        <w:rPr>
-          <w:rFonts w:ascii="楷体" w:eastAsia="楷体" w:hAnsi="楷体" w:cs="Arial" w:hint="eastAsia"/>
-          <w:color w:val="191919"/>
-          <w:kern w:val="0"/>
-          <w:sz w:val="24"/>
-          <w:szCs w:val="24"/>
-        </w:rPr>
-        <w:t>在2009年</w:t>
-      </w:r>
-      <w:r>
-        <w:rPr>
-          <w:rFonts w:ascii="楷体" w:eastAsia="楷体" w:hAnsi="楷体" w:cs="Arial" w:hint="eastAsia"/>
-          <w:color w:val="191919"/>
-          <w:kern w:val="0"/>
-          <w:sz w:val="24"/>
-          <w:szCs w:val="24"/>
-        </w:rPr>
-        <w:t>跑</w:t>
-      </w:r>
-      <w:r>
-        <w:rPr>
-          <w:rFonts w:ascii="楷体" w:eastAsia="楷体" w:hAnsi="楷体" w:cs="Arial" w:hint="eastAsia"/>
-          <w:color w:val="191919"/>
-          <w:kern w:val="0"/>
-          <w:sz w:val="24"/>
-          <w:szCs w:val="24"/>
-        </w:rPr>
-        <w:t>得结果</w:t>
-      </w:r>
-      <w:r>
-        <w:rPr>
-          <w:rFonts w:ascii="楷体" w:eastAsia="楷体" w:hAnsi="楷体" w:cs="Arial" w:hint="eastAsia"/>
-          <w:color w:val="191919"/>
-          <w:kern w:val="0"/>
-          <w:sz w:val="24"/>
-          <w:szCs w:val="24"/>
-        </w:rPr>
-        <w:t>赢了很多手写识别竞赛</w:t>
-      </w:r>
-      <w:r>
-        <w:rPr>
-          <w:rFonts w:ascii="楷体" w:eastAsia="楷体" w:hAnsi="楷体" w:cs="Arial" w:hint="eastAsia"/>
-          <w:color w:val="191919"/>
-          <w:kern w:val="0"/>
-          <w:sz w:val="24"/>
-          <w:szCs w:val="24"/>
-        </w:rPr>
-        <w:t>的冠军</w:t>
-      </w:r>
-      <w:r>
-        <w:rPr>
-          <w:rFonts w:ascii="楷体" w:eastAsia="楷体" w:hAnsi="楷体" w:cs="Arial" w:hint="eastAsia"/>
-          <w:color w:val="191919"/>
-          <w:kern w:val="0"/>
-          <w:sz w:val="24"/>
-          <w:szCs w:val="24"/>
-        </w:rPr>
-        <w:t>。</w:t>
-      </w:r>
-      <w:r>
-        <w:rPr>
           <w:rFonts w:ascii="Arial" w:hAnsi="Arial" w:cs="Arial"/>
           <w:color w:val="000000"/>
           <w:sz w:val="16"/>
           <w:szCs w:val="16"/>
           <w:shd w:val="clear" w:color="auto" w:fill="FFFFFF"/>
         </w:rPr>
-        <w:t xml:space="preserve">[8] A. Graves, S. Fernandez, F. Gomez, J. </w:t>
-      </w:r>
-      <w:proofErr w:type="spellStart"/>
+      </w:pPr>
+      <w:r>
+        <w:rPr>
+          <w:rFonts w:ascii="楷体" w:eastAsia="楷体" w:hAnsi="楷体"/>
+          <w:i/>
+          <w:iCs/>
+          <w:color w:val="191919"/>
+          <w:kern w:val="0"/>
+          <w:sz w:val="24"/>
+          <w:szCs w:val="24"/>
+        </w:rPr>
+        <w:t>Connectionist Temporal Classification</w:t>
+      </w:r>
+      <w:r>
+        <w:rPr>
+          <w:rFonts w:ascii="楷体" w:eastAsia="楷体" w:hAnsi="楷体" w:cs="Arial" w:hint="eastAsia"/>
+          <w:color w:val="191919"/>
+          <w:kern w:val="0"/>
+          <w:sz w:val="24"/>
+          <w:szCs w:val="24"/>
+        </w:rPr>
+        <w:t>（CTC）</w:t>
+      </w:r>
+      <w:r>
+        <w:rPr>
+          <w:rFonts w:ascii="楷体" w:eastAsia="楷体" w:hAnsi="楷体" w:cs="Arial" w:hint="eastAsia"/>
+          <w:color w:val="191919"/>
+          <w:kern w:val="0"/>
+          <w:sz w:val="24"/>
+          <w:szCs w:val="24"/>
+        </w:rPr>
+        <w:t>训练</w:t>
+      </w:r>
+      <w:r>
+        <w:rPr>
+          <w:rFonts w:ascii="楷体" w:eastAsia="楷体" w:hAnsi="楷体" w:cs="Arial" w:hint="eastAsia"/>
+          <w:color w:val="191919"/>
+          <w:kern w:val="0"/>
+          <w:sz w:val="24"/>
+          <w:szCs w:val="24"/>
+        </w:rPr>
+        <w:t>的</w:t>
+      </w:r>
+      <w:r>
+        <w:rPr>
+          <w:rFonts w:ascii="楷体" w:eastAsia="楷体" w:hAnsi="楷体" w:cs="Arial" w:hint="eastAsia"/>
+          <w:color w:val="191919"/>
+          <w:kern w:val="0"/>
+          <w:sz w:val="24"/>
+          <w:szCs w:val="24"/>
+        </w:rPr>
+        <w:t>RNN（CTC-LSTM）</w:t>
+      </w:r>
+      <w:r>
+        <w:rPr>
+          <w:rFonts w:ascii="楷体" w:eastAsia="楷体" w:hAnsi="楷体" w:cs="Arial" w:hint="eastAsia"/>
+          <w:color w:val="191919"/>
+          <w:kern w:val="0"/>
+          <w:sz w:val="24"/>
+          <w:szCs w:val="24"/>
+        </w:rPr>
+        <w:t>，</w:t>
+      </w:r>
+      <w:r>
+        <w:rPr>
+          <w:rFonts w:ascii="楷体" w:eastAsia="楷体" w:hAnsi="楷体" w:cs="Arial" w:hint="eastAsia"/>
+          <w:color w:val="191919"/>
+          <w:kern w:val="0"/>
+          <w:sz w:val="24"/>
+          <w:szCs w:val="24"/>
+        </w:rPr>
+        <w:t>在2009年</w:t>
+      </w:r>
+      <w:r>
+        <w:rPr>
+          <w:rFonts w:ascii="楷体" w:eastAsia="楷体" w:hAnsi="楷体" w:cs="Arial" w:hint="eastAsia"/>
+          <w:color w:val="191919"/>
+          <w:kern w:val="0"/>
+          <w:sz w:val="24"/>
+          <w:szCs w:val="24"/>
+        </w:rPr>
+        <w:t>跑</w:t>
+      </w:r>
+      <w:r>
+        <w:rPr>
+          <w:rFonts w:ascii="楷体" w:eastAsia="楷体" w:hAnsi="楷体" w:cs="Arial" w:hint="eastAsia"/>
+          <w:color w:val="191919"/>
+          <w:kern w:val="0"/>
+          <w:sz w:val="24"/>
+          <w:szCs w:val="24"/>
+        </w:rPr>
+        <w:t>得结果</w:t>
+      </w:r>
+      <w:r>
+        <w:rPr>
+          <w:rFonts w:ascii="楷体" w:eastAsia="楷体" w:hAnsi="楷体" w:cs="Arial" w:hint="eastAsia"/>
+          <w:color w:val="191919"/>
+          <w:kern w:val="0"/>
+          <w:sz w:val="24"/>
+          <w:szCs w:val="24"/>
+        </w:rPr>
+        <w:t>赢了很多手写识别竞赛</w:t>
+      </w:r>
+      <w:r>
+        <w:rPr>
+          <w:rFonts w:ascii="楷体" w:eastAsia="楷体" w:hAnsi="楷体" w:cs="Arial" w:hint="eastAsia"/>
+          <w:color w:val="191919"/>
+          <w:kern w:val="0"/>
+          <w:sz w:val="24"/>
+          <w:szCs w:val="24"/>
+        </w:rPr>
+        <w:t>的冠军</w:t>
+      </w:r>
+      <w:r>
+        <w:rPr>
+          <w:rFonts w:ascii="楷体" w:eastAsia="楷体" w:hAnsi="楷体" w:cs="Arial" w:hint="eastAsia"/>
+          <w:color w:val="191919"/>
+          <w:kern w:val="0"/>
+          <w:sz w:val="24"/>
+          <w:szCs w:val="24"/>
+        </w:rPr>
+        <w:t>。</w:t>
+      </w:r>
       <w:r>
         <w:rPr>
           <w:rFonts w:ascii="Arial" w:hAnsi="Arial" w:cs="Arial"/>
@@ -8354,63 +8394,7 @@
           <w:szCs w:val="16"/>
           <w:shd w:val="clear" w:color="auto" w:fill="FFFFFF"/>
         </w:rPr>
-        <w:lastRenderedPageBreak/>
-        <w:t>Schmidhuber</w:t>
-      </w:r>
-      <w:proofErr w:type="spellEnd"/>
-      <w:r>
-        <w:rPr>
-          <w:rFonts w:ascii="Arial" w:hAnsi="Arial" w:cs="Arial"/>
-          <w:color w:val="000000"/>
-          <w:sz w:val="16"/>
-          <w:szCs w:val="16"/>
-          <w:shd w:val="clear" w:color="auto" w:fill="FFFFFF"/>
-        </w:rPr>
-        <w:t xml:space="preserve">. Connectionist Temporal Classification: </w:t>
-      </w:r>
-      <w:proofErr w:type="spellStart"/>
-      <w:r>
-        <w:rPr>
-          <w:rFonts w:ascii="Arial" w:hAnsi="Arial" w:cs="Arial"/>
-          <w:color w:val="000000"/>
-          <w:sz w:val="16"/>
-          <w:szCs w:val="16"/>
-          <w:shd w:val="clear" w:color="auto" w:fill="FFFFFF"/>
-        </w:rPr>
-        <w:t>Labelling</w:t>
-      </w:r>
-      <w:proofErr w:type="spellEnd"/>
-      <w:r>
-        <w:rPr>
-          <w:rFonts w:ascii="Arial" w:hAnsi="Arial" w:cs="Arial"/>
-          <w:color w:val="000000"/>
-          <w:sz w:val="16"/>
-          <w:szCs w:val="16"/>
-          <w:shd w:val="clear" w:color="auto" w:fill="FFFFFF"/>
-        </w:rPr>
-        <w:t xml:space="preserve"> </w:t>
-      </w:r>
-      <w:proofErr w:type="spellStart"/>
-      <w:r>
-        <w:rPr>
-          <w:rFonts w:ascii="Arial" w:hAnsi="Arial" w:cs="Arial"/>
-          <w:color w:val="000000"/>
-          <w:sz w:val="16"/>
-          <w:szCs w:val="16"/>
-          <w:shd w:val="clear" w:color="auto" w:fill="FFFFFF"/>
-        </w:rPr>
-        <w:t>Unsegmented</w:t>
-      </w:r>
-      <w:proofErr w:type="spellEnd"/>
-      <w:r>
-        <w:rPr>
-          <w:rFonts w:ascii="Arial" w:hAnsi="Arial" w:cs="Arial"/>
-          <w:color w:val="000000"/>
-          <w:sz w:val="16"/>
-          <w:szCs w:val="16"/>
-          <w:shd w:val="clear" w:color="auto" w:fill="FFFFFF"/>
-        </w:rPr>
-        <w:t xml:space="preserve"> Sequence Data with Recurrent Neural Networks. ICML 06, Pittsburgh, 2006.</w:t>
+        <w:t>[8] A. Graves, S. Fernandez, F. Gomez, J. Schmidhuber. Connectionist Temporal Classification: Labelling Unsegmented Sequence Data with Recurrent Neural Networks. ICML 06, Pittsburgh, 2006.</w:t>
       </w:r>
       <w:r>
         <w:rPr>
@@ -8455,7 +8439,7 @@
         <w:ind w:firstLine="420"/>
         <w:jc w:val="left"/>
         <w:rPr>
-          <w:rFonts w:ascii="楷体" w:eastAsia="楷体" w:hAnsi="楷体" w:cs="Arial" w:hint="eastAsia"/>
+          <w:rFonts w:ascii="楷体" w:eastAsia="楷体" w:hAnsi="楷体" w:cs="Arial"/>
           <w:color w:val="191919"/>
           <w:kern w:val="0"/>
           <w:sz w:val="24"/>
@@ -8471,7 +8455,7 @@
         <w:adjustRightInd w:val="0"/>
         <w:jc w:val="left"/>
         <w:rPr>
-          <w:rFonts w:ascii="楷体" w:eastAsia="楷体" w:hAnsi="楷体" w:cs="Arial" w:hint="eastAsia"/>
+          <w:rFonts w:ascii="楷体" w:eastAsia="楷体" w:hAnsi="楷体" w:cs="Arial"/>
           <w:color w:val="191919"/>
           <w:kern w:val="0"/>
           <w:sz w:val="24"/>
@@ -8497,7 +8481,7 @@
         <w:adjustRightInd w:val="0"/>
         <w:jc w:val="left"/>
         <w:rPr>
-          <w:rFonts w:ascii="Verdana" w:hAnsi="Verdana" w:hint="eastAsia"/>
+          <w:rFonts w:ascii="Verdana" w:hAnsi="Verdana"/>
           <w:color w:val="333333"/>
           <w:shd w:val="clear" w:color="auto" w:fill="FFFFFF"/>
         </w:rPr>
@@ -8740,7 +8724,7 @@
         <w:adjustRightInd w:val="0"/>
         <w:jc w:val="left"/>
         <w:rPr>
-          <w:rFonts w:ascii="楷体" w:eastAsia="楷体" w:hAnsi="楷体" w:cs="Arial" w:hint="eastAsia"/>
+          <w:rFonts w:ascii="楷体" w:eastAsia="楷体" w:hAnsi="楷体" w:cs="Arial"/>
           <w:color w:val="191919"/>
           <w:kern w:val="0"/>
           <w:sz w:val="24"/>
@@ -8801,7 +8785,7 @@
         <w:adjustRightInd w:val="0"/>
         <w:jc w:val="left"/>
         <w:rPr>
-          <w:rFonts w:ascii="楷体" w:eastAsia="楷体" w:hAnsi="楷体" w:cs="Arial" w:hint="eastAsia"/>
+          <w:rFonts w:ascii="楷体" w:eastAsia="楷体" w:hAnsi="楷体" w:cs="Arial"/>
           <w:color w:val="191919"/>
           <w:kern w:val="0"/>
           <w:sz w:val="24"/>
@@ -8817,7 +8801,7 @@
         <w:adjustRightInd w:val="0"/>
         <w:jc w:val="left"/>
         <w:rPr>
-          <w:rFonts w:ascii="楷体" w:eastAsia="楷体" w:hAnsi="楷体" w:cs="Arial" w:hint="eastAsia"/>
+          <w:rFonts w:ascii="楷体" w:eastAsia="楷体" w:hAnsi="楷体" w:cs="Arial"/>
           <w:color w:val="191919"/>
           <w:kern w:val="0"/>
           <w:sz w:val="24"/>
@@ -8863,7 +8847,7 @@
         <w:adjustRightInd w:val="0"/>
         <w:jc w:val="left"/>
         <w:rPr>
-          <w:rFonts w:ascii="楷体" w:eastAsia="楷体" w:hAnsi="楷体" w:cs="Arial" w:hint="eastAsia"/>
+          <w:rFonts w:ascii="楷体" w:eastAsia="楷体" w:hAnsi="楷体" w:cs="Arial"/>
           <w:color w:val="191919"/>
           <w:kern w:val="0"/>
           <w:sz w:val="24"/>
@@ -8880,7 +8864,6 @@
         </w:rPr>
         <w:t xml:space="preserve">在RNN中可以实现无分割的蛋白质分析。[6] </w:t>
       </w:r>
-      <w:proofErr w:type="spellStart"/>
       <w:r>
         <w:rPr>
           <w:rStyle w:val="citation"/>
@@ -8890,67 +8873,7 @@
           <w:szCs w:val="16"/>
           <w:shd w:val="clear" w:color="auto" w:fill="FFFFFF"/>
         </w:rPr>
-        <w:t>Hochreiter</w:t>
-      </w:r>
-      <w:proofErr w:type="spellEnd"/>
-      <w:r>
-        <w:rPr>
-          <w:rStyle w:val="citation"/>
-          <w:rFonts w:ascii="Arial" w:hAnsi="Arial" w:cs="Arial"/>
-          <w:color w:val="252525"/>
-          <w:sz w:val="16"/>
-          <w:szCs w:val="16"/>
-          <w:shd w:val="clear" w:color="auto" w:fill="FFFFFF"/>
-        </w:rPr>
-        <w:t xml:space="preserve">, S.; </w:t>
-      </w:r>
-      <w:proofErr w:type="spellStart"/>
-      <w:r>
-        <w:rPr>
-          <w:rStyle w:val="citation"/>
-          <w:rFonts w:ascii="Arial" w:hAnsi="Arial" w:cs="Arial"/>
-          <w:color w:val="252525"/>
-          <w:sz w:val="16"/>
-          <w:szCs w:val="16"/>
-          <w:shd w:val="clear" w:color="auto" w:fill="FFFFFF"/>
-        </w:rPr>
-        <w:t>Heusel</w:t>
-      </w:r>
-      <w:proofErr w:type="spellEnd"/>
-      <w:r>
-        <w:rPr>
-          <w:rStyle w:val="citation"/>
-          <w:rFonts w:ascii="Arial" w:hAnsi="Arial" w:cs="Arial"/>
-          <w:color w:val="252525"/>
-          <w:sz w:val="16"/>
-          <w:szCs w:val="16"/>
-          <w:shd w:val="clear" w:color="auto" w:fill="FFFFFF"/>
-        </w:rPr>
-        <w:t xml:space="preserve">, M.; </w:t>
-      </w:r>
-      <w:proofErr w:type="spellStart"/>
-      <w:r>
-        <w:rPr>
-          <w:rStyle w:val="citation"/>
-          <w:rFonts w:ascii="Arial" w:hAnsi="Arial" w:cs="Arial"/>
-          <w:color w:val="252525"/>
-          <w:sz w:val="16"/>
-          <w:szCs w:val="16"/>
-          <w:shd w:val="clear" w:color="auto" w:fill="FFFFFF"/>
-        </w:rPr>
-        <w:t>Obermayer</w:t>
-      </w:r>
-      <w:proofErr w:type="spellEnd"/>
-      <w:r>
-        <w:rPr>
-          <w:rStyle w:val="citation"/>
-          <w:rFonts w:ascii="Arial" w:hAnsi="Arial" w:cs="Arial"/>
-          <w:color w:val="252525"/>
-          <w:sz w:val="16"/>
-          <w:szCs w:val="16"/>
-          <w:shd w:val="clear" w:color="auto" w:fill="FFFFFF"/>
-        </w:rPr>
-        <w:t>, K. (2007). "Fast model-based protein homology detection without alignment".</w:t>
+        <w:t>Hochreiter, S.; Heusel, M.; Obermayer, K. (2007). "Fast model-based protein homology detection without alignment".</w:t>
       </w:r>
       <w:r>
         <w:rPr>
@@ -9328,51 +9251,7 @@
           <w:sz w:val="24"/>
           <w:szCs w:val="24"/>
         </w:rPr>
-        <w:t>因为在</w:t>
-      </w:r>
-      <w:proofErr w:type="spellStart"/>
-      <w:r>
-        <w:rPr>
-          <w:rFonts w:ascii="楷体" w:eastAsia="楷体" w:hAnsi="楷体" w:cs="Arial" w:hint="eastAsia"/>
-          <w:color w:val="191919"/>
-          <w:kern w:val="0"/>
-          <w:sz w:val="24"/>
-          <w:szCs w:val="24"/>
-        </w:rPr>
-        <w:t>Schmidhuber</w:t>
-      </w:r>
-      <w:proofErr w:type="spellEnd"/>
-      <w:r>
-        <w:rPr>
-          <w:rFonts w:ascii="楷体" w:eastAsia="楷体" w:hAnsi="楷体" w:cs="Arial" w:hint="eastAsia"/>
-          <w:color w:val="191919"/>
-          <w:kern w:val="0"/>
-          <w:sz w:val="24"/>
-          <w:szCs w:val="24"/>
-        </w:rPr>
-        <w:t>的学生</w:t>
-      </w:r>
-      <w:proofErr w:type="spellStart"/>
-      <w:r>
-        <w:rPr>
-          <w:rFonts w:ascii="楷体" w:eastAsia="楷体" w:hAnsi="楷体" w:cs="Arial" w:hint="eastAsia"/>
-          <w:color w:val="191919"/>
-          <w:kern w:val="0"/>
-          <w:sz w:val="24"/>
-          <w:szCs w:val="24"/>
-        </w:rPr>
-        <w:t>Hochreiter</w:t>
-      </w:r>
-      <w:proofErr w:type="spellEnd"/>
-      <w:r>
-        <w:rPr>
-          <w:rFonts w:ascii="楷体" w:eastAsia="楷体" w:hAnsi="楷体" w:cs="Arial" w:hint="eastAsia"/>
-          <w:color w:val="191919"/>
-          <w:kern w:val="0"/>
-          <w:sz w:val="24"/>
-          <w:szCs w:val="24"/>
-        </w:rPr>
-        <w:t>在他的博士论文</w:t>
+        <w:t>因为在Schmidhuber的学生Hochreiter在他的博士论文</w:t>
       </w:r>
       <w:r>
         <w:rPr>
@@ -9461,6 +9340,7 @@
           <w:sz w:val="24"/>
           <w:szCs w:val="24"/>
         </w:rPr>
+        <w:lastRenderedPageBreak/>
         <w:t>在传统RNN中，</w:t>
       </w:r>
       <w:r>
@@ -9503,7 +9383,6 @@
         </w:rPr>
         <w:t>[</w:t>
       </w:r>
-      <w:proofErr w:type="spellStart"/>
       <w:r>
         <w:rPr>
           <w:rFonts w:ascii="Arial" w:hAnsi="Arial" w:cs="Arial"/>
@@ -9512,150 +9391,7 @@
           <w:szCs w:val="16"/>
           <w:shd w:val="clear" w:color="auto" w:fill="FFFFFF"/>
         </w:rPr>
-        <w:t>Sepp</w:t>
-      </w:r>
-      <w:proofErr w:type="spellEnd"/>
-      <w:r>
-        <w:rPr>
-          <w:rFonts w:ascii="Arial" w:hAnsi="Arial" w:cs="Arial"/>
-          <w:color w:val="000000"/>
-          <w:sz w:val="16"/>
-          <w:szCs w:val="16"/>
-          <w:shd w:val="clear" w:color="auto" w:fill="FFFFFF"/>
-        </w:rPr>
-        <w:t xml:space="preserve"> </w:t>
-      </w:r>
-      <w:proofErr w:type="spellStart"/>
-      <w:r>
-        <w:rPr>
-          <w:rFonts w:ascii="Arial" w:hAnsi="Arial" w:cs="Arial"/>
-          <w:color w:val="000000"/>
-          <w:sz w:val="16"/>
-          <w:szCs w:val="16"/>
-          <w:shd w:val="clear" w:color="auto" w:fill="FFFFFF"/>
-        </w:rPr>
-        <w:t>Hochreiter</w:t>
-      </w:r>
-      <w:proofErr w:type="spellEnd"/>
-      <w:r>
-        <w:rPr>
-          <w:rFonts w:ascii="Arial" w:hAnsi="Arial" w:cs="Arial"/>
-          <w:color w:val="000000"/>
-          <w:sz w:val="16"/>
-          <w:szCs w:val="16"/>
-          <w:shd w:val="clear" w:color="auto" w:fill="FFFFFF"/>
-        </w:rPr>
-        <w:t xml:space="preserve">. </w:t>
-      </w:r>
-      <w:proofErr w:type="spellStart"/>
-      <w:r>
-        <w:rPr>
-          <w:rFonts w:ascii="Arial" w:hAnsi="Arial" w:cs="Arial"/>
-          <w:color w:val="000000"/>
-          <w:sz w:val="16"/>
-          <w:szCs w:val="16"/>
-          <w:shd w:val="clear" w:color="auto" w:fill="FFFFFF"/>
-        </w:rPr>
-        <w:t>Untersuchungen</w:t>
-      </w:r>
-      <w:proofErr w:type="spellEnd"/>
-      <w:r>
-        <w:rPr>
-          <w:rFonts w:ascii="Arial" w:hAnsi="Arial" w:cs="Arial"/>
-          <w:color w:val="000000"/>
-          <w:sz w:val="16"/>
-          <w:szCs w:val="16"/>
-          <w:shd w:val="clear" w:color="auto" w:fill="FFFFFF"/>
-        </w:rPr>
-        <w:t xml:space="preserve"> </w:t>
-      </w:r>
-      <w:proofErr w:type="spellStart"/>
-      <w:r>
-        <w:rPr>
-          <w:rFonts w:ascii="Arial" w:hAnsi="Arial" w:cs="Arial"/>
-          <w:color w:val="000000"/>
-          <w:sz w:val="16"/>
-          <w:szCs w:val="16"/>
-          <w:shd w:val="clear" w:color="auto" w:fill="FFFFFF"/>
-        </w:rPr>
-        <w:t>zu</w:t>
-      </w:r>
-      <w:proofErr w:type="spellEnd"/>
-      <w:r>
-        <w:rPr>
-          <w:rFonts w:ascii="Arial" w:hAnsi="Arial" w:cs="Arial"/>
-          <w:color w:val="000000"/>
-          <w:sz w:val="16"/>
-          <w:szCs w:val="16"/>
-          <w:shd w:val="clear" w:color="auto" w:fill="FFFFFF"/>
-        </w:rPr>
-        <w:t xml:space="preserve"> </w:t>
-      </w:r>
-      <w:proofErr w:type="spellStart"/>
-      <w:r>
-        <w:rPr>
-          <w:rFonts w:ascii="Arial" w:hAnsi="Arial" w:cs="Arial"/>
-          <w:color w:val="000000"/>
-          <w:sz w:val="16"/>
-          <w:szCs w:val="16"/>
-          <w:shd w:val="clear" w:color="auto" w:fill="FFFFFF"/>
-        </w:rPr>
-        <w:t>dynamischen</w:t>
-      </w:r>
-      <w:proofErr w:type="spellEnd"/>
-      <w:r>
-        <w:rPr>
-          <w:rFonts w:ascii="Arial" w:hAnsi="Arial" w:cs="Arial"/>
-          <w:color w:val="000000"/>
-          <w:sz w:val="16"/>
-          <w:szCs w:val="16"/>
-          <w:shd w:val="clear" w:color="auto" w:fill="FFFFFF"/>
-        </w:rPr>
-        <w:t xml:space="preserve"> </w:t>
-      </w:r>
-      <w:proofErr w:type="spellStart"/>
-      <w:r>
-        <w:rPr>
-          <w:rFonts w:ascii="Arial" w:hAnsi="Arial" w:cs="Arial"/>
-          <w:color w:val="000000"/>
-          <w:sz w:val="16"/>
-          <w:szCs w:val="16"/>
-          <w:shd w:val="clear" w:color="auto" w:fill="FFFFFF"/>
-        </w:rPr>
-        <w:t>neuronalen</w:t>
-      </w:r>
-      <w:proofErr w:type="spellEnd"/>
-      <w:r>
-        <w:rPr>
-          <w:rFonts w:ascii="Arial" w:hAnsi="Arial" w:cs="Arial"/>
-          <w:color w:val="000000"/>
-          <w:sz w:val="16"/>
-          <w:szCs w:val="16"/>
-          <w:shd w:val="clear" w:color="auto" w:fill="FFFFFF"/>
-        </w:rPr>
-        <w:t xml:space="preserve"> </w:t>
-      </w:r>
-      <w:proofErr w:type="spellStart"/>
-      <w:r>
-        <w:rPr>
-          <w:rFonts w:ascii="Arial" w:hAnsi="Arial" w:cs="Arial"/>
-          <w:color w:val="000000"/>
-          <w:sz w:val="16"/>
-          <w:szCs w:val="16"/>
-          <w:shd w:val="clear" w:color="auto" w:fill="FFFFFF"/>
-        </w:rPr>
-        <w:t>Netzen</w:t>
-      </w:r>
-      <w:proofErr w:type="spellEnd"/>
-      <w:r>
-        <w:rPr>
-          <w:rFonts w:ascii="Arial" w:hAnsi="Arial" w:cs="Arial"/>
-          <w:color w:val="000000"/>
-          <w:sz w:val="16"/>
-          <w:szCs w:val="16"/>
-          <w:shd w:val="clear" w:color="auto" w:fill="FFFFFF"/>
-        </w:rPr>
-        <w:t>. Diploma thesis, TU Munich, 1991.</w:t>
+        <w:t>Sepp Hochreiter. Untersuchungen zu dynamischen neuronalen Netzen. Diploma thesis, TU Munich, 1991.</w:t>
       </w:r>
       <w:r>
         <w:rPr>
@@ -9805,31 +9541,8 @@
           <w:sz w:val="24"/>
           <w:szCs w:val="24"/>
         </w:rPr>
-        <w:t xml:space="preserve">LSTM - </w:t>
-      </w:r>
-      <w:proofErr w:type="spellStart"/>
-      <w:r>
-        <w:rPr>
-          <w:rFonts w:ascii="楷体" w:eastAsia="楷体" w:hAnsi="楷体" w:cs="Arial"/>
-          <w:color w:val="191919"/>
-          <w:kern w:val="0"/>
-          <w:sz w:val="24"/>
-          <w:szCs w:val="24"/>
-        </w:rPr>
-        <w:t>Hochreiter</w:t>
-      </w:r>
-      <w:proofErr w:type="spellEnd"/>
-      <w:r>
-        <w:rPr>
-          <w:rFonts w:ascii="楷体" w:eastAsia="楷体" w:hAnsi="楷体" w:cs="Arial"/>
-          <w:color w:val="191919"/>
-          <w:kern w:val="0"/>
-          <w:sz w:val="24"/>
-          <w:szCs w:val="24"/>
-        </w:rPr>
-        <w:t>和</w:t>
-      </w:r>
-      <w:proofErr w:type="spellStart"/>
+        <w:t>LSTM - Hochreiter和</w:t>
+      </w:r>
       <w:r>
         <w:rPr>
           <w:rFonts w:ascii="楷体" w:eastAsia="楷体" w:hAnsi="楷体" w:cs="Times New Roman"/>
@@ -9839,7 +9552,6 @@
         </w:rPr>
         <w:t>Schmidhuber</w:t>
       </w:r>
-      <w:proofErr w:type="spellEnd"/>
       <w:r>
         <w:rPr>
           <w:rFonts w:ascii="楷体" w:eastAsia="楷体" w:hAnsi="楷体" w:cs="Arial"/>
@@ -9938,29 +9650,7 @@
           <w:sz w:val="24"/>
           <w:szCs w:val="24"/>
         </w:rPr>
-        <w:t>比传统</w:t>
-      </w:r>
-      <w:proofErr w:type="spellStart"/>
-      <w:r>
-        <w:rPr>
-          <w:rFonts w:ascii="楷体" w:eastAsia="楷体" w:hAnsi="楷体" w:cs="Arial"/>
-          <w:color w:val="191919"/>
-          <w:kern w:val="0"/>
-          <w:sz w:val="24"/>
-          <w:szCs w:val="24"/>
-        </w:rPr>
-        <w:t>RNNs</w:t>
-      </w:r>
-      <w:proofErr w:type="spellEnd"/>
-      <w:r>
-        <w:rPr>
-          <w:rFonts w:ascii="楷体" w:eastAsia="楷体" w:hAnsi="楷体" w:cs="Arial"/>
-          <w:color w:val="191919"/>
-          <w:kern w:val="0"/>
-          <w:sz w:val="24"/>
-          <w:szCs w:val="24"/>
-        </w:rPr>
-        <w:t>更好。其体系结构允许LSTM</w:t>
+        <w:t>比传统RNNs更好。其体系结构允许LSTM</w:t>
       </w:r>
       <w:r>
         <w:rPr>
@@ -10041,7 +9731,7 @@
         <w:adjustRightInd w:val="0"/>
         <w:jc w:val="left"/>
         <w:rPr>
-          <w:rFonts w:ascii="楷体" w:eastAsia="楷体" w:hAnsi="楷体" w:cs="Arial" w:hint="eastAsia"/>
+          <w:rFonts w:ascii="楷体" w:eastAsia="楷体" w:hAnsi="楷体" w:cs="Arial"/>
           <w:color w:val="191919"/>
           <w:kern w:val="0"/>
           <w:sz w:val="24"/>
@@ -10067,7 +9757,7 @@
         <w:adjustRightInd w:val="0"/>
         <w:jc w:val="left"/>
         <w:rPr>
-          <w:rFonts w:ascii="楷体" w:eastAsia="楷体" w:hAnsi="楷体" w:cs="Arial" w:hint="eastAsia"/>
+          <w:rFonts w:ascii="楷体" w:eastAsia="楷体" w:hAnsi="楷体" w:cs="Arial"/>
           <w:color w:val="191919"/>
           <w:kern w:val="0"/>
           <w:sz w:val="24"/>
@@ -10093,7 +9783,7 @@
         <w:adjustRightInd w:val="0"/>
         <w:jc w:val="left"/>
         <w:rPr>
-          <w:rFonts w:ascii="楷体" w:eastAsia="楷体" w:hAnsi="楷体" w:cs="Arial" w:hint="eastAsia"/>
+          <w:rFonts w:ascii="楷体" w:eastAsia="楷体" w:hAnsi="楷体" w:cs="Arial"/>
           <w:color w:val="191919"/>
           <w:kern w:val="0"/>
           <w:sz w:val="24"/>
@@ -10319,7 +10009,7 @@
         <w:adjustRightInd w:val="0"/>
         <w:jc w:val="center"/>
         <w:rPr>
-          <w:rFonts w:ascii="楷体" w:eastAsia="楷体" w:hAnsi="楷体" w:cs="Arial" w:hint="eastAsia"/>
+          <w:rFonts w:ascii="楷体" w:eastAsia="楷体" w:hAnsi="楷体" w:cs="Arial"/>
           <w:color w:val="191919"/>
           <w:kern w:val="0"/>
           <w:sz w:val="24"/>
@@ -10330,7 +10020,6 @@
         <w:rPr>
           <w:noProof/>
         </w:rPr>
-        <w:lastRenderedPageBreak/>
         <w:drawing>
           <wp:inline distT="0" distB="0" distL="0" distR="0">
             <wp:extent cx="2514600" cy="2514600"/>
@@ -10386,7 +10075,7 @@
         <w:adjustRightInd w:val="0"/>
         <w:jc w:val="left"/>
         <w:rPr>
-          <w:rFonts w:ascii="楷体" w:eastAsia="楷体" w:hAnsi="楷体" w:cs="Arial" w:hint="eastAsia"/>
+          <w:rFonts w:ascii="楷体" w:eastAsia="楷体" w:hAnsi="楷体" w:cs="Arial"/>
           <w:color w:val="191919"/>
           <w:kern w:val="0"/>
           <w:sz w:val="24"/>
@@ -10770,14 +10459,14 @@
 
 <file path=word/endnotes.xml><?xml version="1.0" encoding="utf-8"?>
 <w:endnotes xmlns:ve="http://schemas.openxmlformats.org/markup-compatibility/2006" xmlns:o="urn:schemas-microsoft-com:office:office" xmlns:r="http://schemas.openxmlformats.org/officeDocument/2006/relationships" xmlns:m="http://schemas.openxmlformats.org/officeDocument/2006/math" xmlns:v="urn:schemas-microsoft-com:vml" xmlns:wp="http://schemas.openxmlformats.org/drawingml/2006/wordprocessingDrawing" xmlns:w10="urn:schemas-microsoft-com:office:word" xmlns:w="http://schemas.openxmlformats.org/wordprocessingml/2006/main" xmlns:wne="http://schemas.microsoft.com/office/word/2006/wordml">
-  <w:endnote w:type="separator" w:id="-1">
+  <w:endnote w:type="separator" w:id="0">
     <w:p>
       <w:r>
         <w:separator/>
       </w:r>
     </w:p>
   </w:endnote>
-  <w:endnote w:type="continuationSeparator" w:id="0">
+  <w:endnote w:type="continuationSeparator" w:id="1">
     <w:p>
       <w:r>
         <w:continuationSeparator/>
@@ -10789,14 +10478,14 @@
 
 <file path=word/footnotes.xml><?xml version="1.0" encoding="utf-8"?>
 <w:footnotes xmlns:ve="http://schemas.openxmlformats.org/markup-compatibility/2006" xmlns:o="urn:schemas-microsoft-com:office:office" xmlns:r="http://schemas.openxmlformats.org/officeDocument/2006/relationships" xmlns:m="http://schemas.openxmlformats.org/officeDocument/2006/math" xmlns:v="urn:schemas-microsoft-com:vml" xmlns:wp="http://schemas.openxmlformats.org/drawingml/2006/wordprocessingDrawing" xmlns:w10="urn:schemas-microsoft-com:office:word" xmlns:w="http://schemas.openxmlformats.org/wordprocessingml/2006/main" xmlns:wne="http://schemas.microsoft.com/office/word/2006/wordml">
-  <w:footnote w:type="separator" w:id="-1">
+  <w:footnote w:type="separator" w:id="0">
     <w:p>
       <w:r>
         <w:separator/>
       </w:r>
     </w:p>
   </w:footnote>
-  <w:footnote w:type="continuationSeparator" w:id="0">
+  <w:footnote w:type="continuationSeparator" w:id="1">
     <w:p>
       <w:r>
         <w:continuationSeparator/>

</xml_diff>